<commit_message>
edited airinterface and the wireinterface for the yangs conversion
</commit_message>
<xml_diff>
--- a/models/tools/pruning-and-refactoring/air-interface/src/main/resources/airInterface/Gendoc/gendocTemplate.docx
+++ b/models/tools/pruning-and-refactoring/air-interface/src/main/resources/airInterface/Gendoc/gendocTemplate.docx
@@ -527,8 +527,7 @@
         </w:rPr>
         <w:t>}\</w:t>
       </w:r>
-      <w:bookmarkStart w:id="4" w:name="_GoBack"/>
-      <w:bookmarkEnd w:id="4"/>
+      <w:proofErr w:type="spellStart"/>
       <w:r>
         <w:rPr>
           <w:rFonts w:ascii="Calibri" w:eastAsia="Times New Roman" w:hAnsi="Calibri" w:cs="Calibri"/>
@@ -539,6 +538,8 @@
         </w:rPr>
         <w:t>AirInterface</w:t>
       </w:r>
+      <w:bookmarkStart w:id="4" w:name="_GoBack"/>
+      <w:bookmarkEnd w:id="4"/>
       <w:r>
         <w:rPr>
           <w:rFonts w:ascii="Calibri" w:eastAsia="Times New Roman" w:hAnsi="Calibri" w:cs="Calibri"/>
@@ -549,6 +550,7 @@
         </w:rPr>
         <w:t>.uml</w:t>
       </w:r>
+      <w:proofErr w:type="spellEnd"/>
       <w:r>
         <w:rPr>
           <w:rFonts w:ascii="Calibri" w:eastAsia="Times New Roman" w:hAnsi="Calibri" w:cs="Calibri"/>
@@ -4462,12 +4464,14 @@
           <w:p>
             <w:pPr>
               <w:rPr>
+                <w:rFonts w:asciiTheme="minorHAnsi" w:hAnsiTheme="minorHAnsi"/>
                 <w:sz w:val="16"/>
                 <w:szCs w:val="16"/>
               </w:rPr>
             </w:pPr>
             <w:r>
               <w:rPr>
+                <w:rFonts w:asciiTheme="minorHAnsi" w:hAnsiTheme="minorHAnsi"/>
                 <w:sz w:val="16"/>
                 <w:szCs w:val="16"/>
               </w:rPr>
@@ -4483,7 +4487,7 @@
             <w:pPr>
               <w:spacing w:before="0" w:after="160" w:line="240" w:lineRule="auto"/>
               <w:rPr>
-                <w:rFonts w:ascii="Arial" w:eastAsia="SimHei" w:hAnsi="Arial" w:cs="Times New Roman"/>
+                <w:rFonts w:asciiTheme="minorHAnsi" w:eastAsia="SimHei" w:hAnsiTheme="minorHAnsi" w:cs="Times New Roman"/>
                 <w:color w:val="141313"/>
                 <w:sz w:val="16"/>
                 <w:szCs w:val="16"/>
@@ -4492,7 +4496,7 @@
             </w:pPr>
             <w:r>
               <w:rPr>
-                <w:rFonts w:ascii="Arial" w:eastAsia="SimHei" w:hAnsi="Arial" w:cs="Times New Roman"/>
+                <w:rFonts w:asciiTheme="minorHAnsi" w:eastAsia="SimHei" w:hAnsiTheme="minorHAnsi" w:cs="Times New Roman"/>
                 <w:color w:val="141313"/>
                 <w:sz w:val="16"/>
                 <w:szCs w:val="16"/>
@@ -4504,13 +4508,14 @@
           <w:p>
             <w:pPr>
               <w:rPr>
+                <w:rFonts w:asciiTheme="minorHAnsi" w:hAnsiTheme="minorHAnsi"/>
                 <w:sz w:val="16"/>
                 <w:szCs w:val="16"/>
               </w:rPr>
             </w:pPr>
             <w:r>
               <w:rPr>
-                <w:rFonts w:ascii="Arial" w:eastAsia="SimHei" w:hAnsi="Arial" w:cs="Times New Roman"/>
+                <w:rFonts w:asciiTheme="minorHAnsi" w:eastAsia="SimHei" w:hAnsiTheme="minorHAnsi" w:cs="Times New Roman"/>
                 <w:color w:val="7030A0"/>
                 <w:sz w:val="16"/>
                 <w:szCs w:val="16"/>
@@ -4520,7 +4525,7 @@
             </w:r>
             <w:r>
               <w:rPr>
-                <w:rFonts w:ascii="Arial" w:eastAsia="SimHei" w:hAnsi="Arial" w:cs="Times New Roman"/>
+                <w:rFonts w:asciiTheme="minorHAnsi" w:eastAsia="SimHei" w:hAnsiTheme="minorHAnsi" w:cs="Times New Roman"/>
                 <w:color w:val="141313"/>
                 <w:sz w:val="16"/>
                 <w:szCs w:val="16"/>
@@ -4530,7 +4535,7 @@
             </w:r>
             <w:r>
               <w:rPr>
-                <w:rFonts w:ascii="Arial" w:eastAsia="SimHei" w:hAnsi="Arial" w:cs="Times New Roman"/>
+                <w:rFonts w:asciiTheme="minorHAnsi" w:eastAsia="SimHei" w:hAnsiTheme="minorHAnsi" w:cs="Times New Roman"/>
                 <w:color w:val="7030A0"/>
                 <w:sz w:val="16"/>
                 <w:szCs w:val="16"/>
@@ -4540,7 +4545,7 @@
             </w:r>
             <w:r>
               <w:rPr>
-                <w:rFonts w:ascii="Arial" w:eastAsia="SimHei" w:hAnsi="Arial" w:cs="Times New Roman"/>
+                <w:rFonts w:asciiTheme="minorHAnsi" w:eastAsia="SimHei" w:hAnsiTheme="minorHAnsi" w:cs="Times New Roman"/>
                 <w:sz w:val="16"/>
                 <w:szCs w:val="16"/>
                 <w:lang w:eastAsia="ja-JP"/>
@@ -4549,7 +4554,7 @@
             </w:r>
             <w:r>
               <w:rPr>
-                <w:rFonts w:ascii="Arial" w:eastAsia="SimHei" w:hAnsi="Arial" w:cs="Times New Roman"/>
+                <w:rFonts w:asciiTheme="minorHAnsi" w:eastAsia="SimHei" w:hAnsiTheme="minorHAnsi" w:cs="Times New Roman"/>
                 <w:color w:val="7030A0"/>
                 <w:sz w:val="16"/>
                 <w:szCs w:val="16"/>
@@ -4566,12 +4571,14 @@
           <w:p>
             <w:pPr>
               <w:rPr>
+                <w:rFonts w:asciiTheme="minorHAnsi" w:hAnsiTheme="minorHAnsi"/>
                 <w:sz w:val="16"/>
                 <w:szCs w:val="16"/>
               </w:rPr>
             </w:pPr>
             <w:r>
               <w:rPr>
+                <w:rFonts w:asciiTheme="minorHAnsi" w:hAnsiTheme="minorHAnsi"/>
                 <w:color w:val="7030A0"/>
                 <w:sz w:val="16"/>
                 <w:szCs w:val="16"/>
@@ -4581,6 +4588,7 @@
             <w:proofErr w:type="gramStart"/>
             <w:r>
               <w:rPr>
+                <w:rFonts w:asciiTheme="minorHAnsi" w:hAnsiTheme="minorHAnsi"/>
                 <w:color w:val="7030A0"/>
                 <w:sz w:val="16"/>
                 <w:szCs w:val="16"/>
@@ -4590,6 +4598,7 @@
             <w:proofErr w:type="gramEnd"/>
             <w:r>
               <w:rPr>
+                <w:rFonts w:asciiTheme="minorHAnsi" w:hAnsiTheme="minorHAnsi"/>
                 <w:color w:val="7030A0"/>
                 <w:sz w:val="16"/>
                 <w:szCs w:val="16"/>
@@ -4598,6 +4607,7 @@
             </w:r>
             <w:r>
               <w:rPr>
+                <w:rFonts w:asciiTheme="minorHAnsi" w:hAnsiTheme="minorHAnsi"/>
                 <w:sz w:val="16"/>
                 <w:szCs w:val="16"/>
               </w:rPr>
@@ -4605,6 +4615,7 @@
             </w:r>
             <w:r>
               <w:rPr>
+                <w:rFonts w:asciiTheme="minorHAnsi" w:hAnsiTheme="minorHAnsi"/>
                 <w:color w:val="7030A0"/>
                 <w:sz w:val="16"/>
                 <w:szCs w:val="16"/>
@@ -4613,6 +4624,7 @@
             </w:r>
             <w:r>
               <w:rPr>
+                <w:rFonts w:asciiTheme="minorHAnsi" w:hAnsiTheme="minorHAnsi"/>
                 <w:sz w:val="16"/>
                 <w:szCs w:val="16"/>
               </w:rPr>
@@ -4620,6 +4632,7 @@
             </w:r>
             <w:r>
               <w:rPr>
+                <w:rFonts w:asciiTheme="minorHAnsi" w:hAnsiTheme="minorHAnsi"/>
                 <w:color w:val="7030A0"/>
                 <w:sz w:val="16"/>
                 <w:szCs w:val="16"/>
@@ -4628,6 +4641,7 @@
             </w:r>
             <w:r>
               <w:rPr>
+                <w:rFonts w:asciiTheme="minorHAnsi" w:hAnsiTheme="minorHAnsi"/>
                 <w:sz w:val="16"/>
                 <w:szCs w:val="16"/>
               </w:rPr>
@@ -4635,6 +4649,7 @@
             </w:r>
             <w:r>
               <w:rPr>
+                <w:rFonts w:asciiTheme="minorHAnsi" w:hAnsiTheme="minorHAnsi"/>
                 <w:color w:val="7030A0"/>
                 <w:sz w:val="16"/>
                 <w:szCs w:val="16"/>
@@ -4643,6 +4658,7 @@
             </w:r>
             <w:r>
               <w:rPr>
+                <w:rFonts w:asciiTheme="minorHAnsi" w:hAnsiTheme="minorHAnsi"/>
                 <w:sz w:val="16"/>
                 <w:szCs w:val="16"/>
               </w:rPr>
@@ -4650,6 +4666,7 @@
             </w:r>
             <w:r>
               <w:rPr>
+                <w:rFonts w:asciiTheme="minorHAnsi" w:hAnsiTheme="minorHAnsi"/>
                 <w:color w:val="7030A0"/>
                 <w:sz w:val="16"/>
                 <w:szCs w:val="16"/>
@@ -4665,12 +4682,14 @@
           <w:p>
             <w:pPr>
               <w:rPr>
+                <w:rFonts w:asciiTheme="minorHAnsi" w:hAnsiTheme="minorHAnsi"/>
                 <w:sz w:val="16"/>
                 <w:szCs w:val="16"/>
               </w:rPr>
             </w:pPr>
             <w:r>
               <w:rPr>
+                <w:rFonts w:asciiTheme="minorHAnsi" w:hAnsiTheme="minorHAnsi"/>
                 <w:color w:val="7030A0"/>
                 <w:sz w:val="16"/>
                 <w:szCs w:val="16"/>
@@ -4680,6 +4699,7 @@
             <w:proofErr w:type="spellStart"/>
             <w:r>
               <w:rPr>
+                <w:rFonts w:asciiTheme="minorHAnsi" w:hAnsiTheme="minorHAnsi"/>
                 <w:color w:val="7030A0"/>
                 <w:sz w:val="16"/>
                 <w:szCs w:val="16"/>
@@ -4689,6 +4709,7 @@
             <w:proofErr w:type="spellEnd"/>
             <w:r>
               <w:rPr>
+                <w:rFonts w:asciiTheme="minorHAnsi" w:hAnsiTheme="minorHAnsi"/>
                 <w:color w:val="7030A0"/>
                 <w:sz w:val="16"/>
                 <w:szCs w:val="16"/>
@@ -4697,6 +4718,7 @@
             </w:r>
             <w:r>
               <w:rPr>
+                <w:rFonts w:asciiTheme="minorHAnsi" w:hAnsiTheme="minorHAnsi"/>
                 <w:sz w:val="16"/>
                 <w:szCs w:val="16"/>
               </w:rPr>
@@ -4704,6 +4726,7 @@
             </w:r>
             <w:r>
               <w:rPr>
+                <w:rFonts w:asciiTheme="minorHAnsi" w:hAnsiTheme="minorHAnsi"/>
                 <w:color w:val="7030A0"/>
                 <w:sz w:val="16"/>
                 <w:szCs w:val="16"/>
@@ -4712,6 +4735,7 @@
             </w:r>
             <w:r>
               <w:rPr>
+                <w:rFonts w:asciiTheme="minorHAnsi" w:hAnsiTheme="minorHAnsi"/>
                 <w:sz w:val="16"/>
                 <w:szCs w:val="16"/>
               </w:rPr>
@@ -4719,6 +4743,7 @@
             </w:r>
             <w:r>
               <w:rPr>
+                <w:rFonts w:asciiTheme="minorHAnsi" w:hAnsiTheme="minorHAnsi"/>
                 <w:color w:val="7030A0"/>
                 <w:sz w:val="16"/>
                 <w:szCs w:val="16"/>
@@ -4735,7 +4760,7 @@
             <w:pPr>
               <w:spacing w:before="0" w:after="0" w:line="240" w:lineRule="auto"/>
               <w:rPr>
-                <w:rFonts w:ascii="Arial" w:eastAsia="SimHei" w:hAnsi="Arial" w:cs="Times New Roman"/>
+                <w:rFonts w:asciiTheme="minorHAnsi" w:eastAsia="SimHei" w:hAnsiTheme="minorHAnsi" w:cs="Times New Roman"/>
                 <w:color w:val="7030A0"/>
                 <w:sz w:val="16"/>
                 <w:szCs w:val="16"/>
@@ -4744,7 +4769,7 @@
             </w:pPr>
             <w:r>
               <w:rPr>
-                <w:rFonts w:ascii="Arial" w:eastAsia="SimHei" w:hAnsi="Arial" w:cs="Times New Roman"/>
+                <w:rFonts w:asciiTheme="minorHAnsi" w:eastAsia="SimHei" w:hAnsiTheme="minorHAnsi" w:cs="Times New Roman"/>
                 <w:color w:val="7030A0"/>
                 <w:sz w:val="16"/>
                 <w:szCs w:val="16"/>
@@ -4755,7 +4780,7 @@
             <w:proofErr w:type="spellStart"/>
             <w:r>
               <w:rPr>
-                <w:rFonts w:ascii="Arial" w:eastAsia="SimHei" w:hAnsi="Arial" w:cs="Times New Roman"/>
+                <w:rFonts w:asciiTheme="minorHAnsi" w:eastAsia="SimHei" w:hAnsiTheme="minorHAnsi" w:cs="Times New Roman"/>
                 <w:color w:val="7030A0"/>
                 <w:sz w:val="16"/>
                 <w:szCs w:val="16"/>
@@ -4766,7 +4791,7 @@
             <w:proofErr w:type="spellEnd"/>
             <w:r>
               <w:rPr>
-                <w:rFonts w:ascii="Arial" w:eastAsia="SimHei" w:hAnsi="Arial" w:cs="Times New Roman"/>
+                <w:rFonts w:asciiTheme="minorHAnsi" w:eastAsia="SimHei" w:hAnsiTheme="minorHAnsi" w:cs="Times New Roman"/>
                 <w:color w:val="7030A0"/>
                 <w:sz w:val="16"/>
                 <w:szCs w:val="16"/>
@@ -4777,7 +4802,7 @@
             <w:proofErr w:type="spellStart"/>
             <w:r>
               <w:rPr>
-                <w:rFonts w:ascii="Arial" w:eastAsia="SimHei" w:hAnsi="Arial" w:cs="Times New Roman"/>
+                <w:rFonts w:asciiTheme="minorHAnsi" w:eastAsia="SimHei" w:hAnsiTheme="minorHAnsi" w:cs="Times New Roman"/>
                 <w:color w:val="7030A0"/>
                 <w:sz w:val="16"/>
                 <w:szCs w:val="16"/>
@@ -4788,7 +4813,7 @@
             <w:proofErr w:type="spellEnd"/>
             <w:r>
               <w:rPr>
-                <w:rFonts w:ascii="Arial" w:eastAsia="SimHei" w:hAnsi="Arial" w:cs="Times New Roman"/>
+                <w:rFonts w:asciiTheme="minorHAnsi" w:eastAsia="SimHei" w:hAnsiTheme="minorHAnsi" w:cs="Times New Roman"/>
                 <w:color w:val="7030A0"/>
                 <w:sz w:val="16"/>
                 <w:szCs w:val="16"/>
@@ -4801,7 +4826,7 @@
             <w:pPr>
               <w:spacing w:before="0" w:after="0" w:line="240" w:lineRule="auto"/>
               <w:rPr>
-                <w:rFonts w:ascii="Arial" w:eastAsia="SimHei" w:hAnsi="Arial" w:cs="Times New Roman"/>
+                <w:rFonts w:asciiTheme="minorHAnsi" w:eastAsia="SimHei" w:hAnsiTheme="minorHAnsi" w:cs="Times New Roman"/>
                 <w:sz w:val="16"/>
                 <w:szCs w:val="16"/>
                 <w:lang w:eastAsia="ja-JP"/>
@@ -4809,7 +4834,7 @@
             </w:pPr>
             <w:r>
               <w:rPr>
-                <w:rFonts w:ascii="Arial" w:eastAsia="SimHei" w:hAnsi="Arial" w:cs="Times New Roman"/>
+                <w:rFonts w:asciiTheme="minorHAnsi" w:eastAsia="SimHei" w:hAnsiTheme="minorHAnsi" w:cs="Times New Roman"/>
                 <w:color w:val="141313"/>
                 <w:sz w:val="16"/>
                 <w:szCs w:val="16"/>
@@ -4822,7 +4847,7 @@
             <w:pPr>
               <w:spacing w:before="0" w:after="0" w:line="240" w:lineRule="auto"/>
               <w:rPr>
-                <w:rFonts w:ascii="Arial" w:eastAsia="SimHei" w:hAnsi="Arial" w:cs="Times New Roman"/>
+                <w:rFonts w:asciiTheme="minorHAnsi" w:eastAsia="SimHei" w:hAnsiTheme="minorHAnsi" w:cs="Times New Roman"/>
                 <w:color w:val="7030A0"/>
                 <w:sz w:val="16"/>
                 <w:szCs w:val="16"/>
@@ -4831,7 +4856,7 @@
             </w:pPr>
             <w:r>
               <w:rPr>
-                <w:rFonts w:ascii="Arial" w:eastAsia="SimHei" w:hAnsi="Arial" w:cs="Times New Roman"/>
+                <w:rFonts w:asciiTheme="minorHAnsi" w:eastAsia="SimHei" w:hAnsiTheme="minorHAnsi" w:cs="Times New Roman"/>
                 <w:color w:val="7030A0"/>
                 <w:sz w:val="16"/>
                 <w:szCs w:val="16"/>
@@ -4842,7 +4867,7 @@
             <w:proofErr w:type="spellStart"/>
             <w:r>
               <w:rPr>
-                <w:rFonts w:ascii="Arial" w:eastAsia="SimHei" w:hAnsi="Arial" w:cs="Times New Roman"/>
+                <w:rFonts w:asciiTheme="minorHAnsi" w:eastAsia="SimHei" w:hAnsiTheme="minorHAnsi" w:cs="Times New Roman"/>
                 <w:color w:val="7030A0"/>
                 <w:sz w:val="16"/>
                 <w:szCs w:val="16"/>
@@ -4853,7 +4878,7 @@
             <w:proofErr w:type="spellEnd"/>
             <w:r>
               <w:rPr>
-                <w:rFonts w:ascii="Arial" w:eastAsia="SimHei" w:hAnsi="Arial" w:cs="Times New Roman"/>
+                <w:rFonts w:asciiTheme="minorHAnsi" w:eastAsia="SimHei" w:hAnsiTheme="minorHAnsi" w:cs="Times New Roman"/>
                 <w:color w:val="7030A0"/>
                 <w:sz w:val="16"/>
                 <w:szCs w:val="16"/>
@@ -4872,14 +4897,14 @@
               <w:ind w:left="176" w:hanging="142"/>
               <w:contextualSpacing/>
               <w:rPr>
-                <w:rFonts w:eastAsia="SimHei" w:cs="Times New Roman"/>
+                <w:rFonts w:asciiTheme="minorHAnsi" w:eastAsia="SimHei" w:hAnsiTheme="minorHAnsi" w:cs="Times New Roman"/>
                 <w:sz w:val="16"/>
                 <w:szCs w:val="16"/>
               </w:rPr>
             </w:pPr>
             <w:r>
               <w:rPr>
-                <w:rFonts w:eastAsia="SimHei" w:cs="Times New Roman"/>
+                <w:rFonts w:asciiTheme="minorHAnsi" w:eastAsia="SimHei" w:hAnsiTheme="minorHAnsi" w:cs="Times New Roman"/>
                 <w:color w:val="7030A0"/>
                 <w:sz w:val="16"/>
                 <w:szCs w:val="16"/>
@@ -4889,7 +4914,7 @@
             <w:proofErr w:type="spellStart"/>
             <w:r>
               <w:rPr>
-                <w:rFonts w:eastAsia="SimHei" w:cs="Times New Roman"/>
+                <w:rFonts w:asciiTheme="minorHAnsi" w:eastAsia="SimHei" w:hAnsiTheme="minorHAnsi" w:cs="Times New Roman"/>
                 <w:color w:val="7030A0"/>
                 <w:sz w:val="16"/>
                 <w:szCs w:val="16"/>
@@ -4899,7 +4924,7 @@
             <w:proofErr w:type="spellEnd"/>
             <w:r>
               <w:rPr>
-                <w:rFonts w:eastAsia="SimHei" w:cs="Times New Roman"/>
+                <w:rFonts w:asciiTheme="minorHAnsi" w:eastAsia="SimHei" w:hAnsiTheme="minorHAnsi" w:cs="Times New Roman"/>
                 <w:color w:val="7030A0"/>
                 <w:sz w:val="16"/>
                 <w:szCs w:val="16"/>
@@ -4909,7 +4934,7 @@
             <w:proofErr w:type="spellStart"/>
             <w:r>
               <w:rPr>
-                <w:rFonts w:eastAsia="SimHei" w:cs="Times New Roman"/>
+                <w:rFonts w:asciiTheme="minorHAnsi" w:eastAsia="SimHei" w:hAnsiTheme="minorHAnsi" w:cs="Times New Roman"/>
                 <w:sz w:val="16"/>
                 <w:szCs w:val="16"/>
               </w:rPr>
@@ -4918,7 +4943,7 @@
             <w:proofErr w:type="spellEnd"/>
             <w:r>
               <w:rPr>
-                <w:rFonts w:eastAsia="SimHei" w:cs="Times New Roman"/>
+                <w:rFonts w:asciiTheme="minorHAnsi" w:eastAsia="SimHei" w:hAnsiTheme="minorHAnsi" w:cs="Times New Roman"/>
                 <w:sz w:val="16"/>
                 <w:szCs w:val="16"/>
               </w:rPr>
@@ -4927,7 +4952,7 @@
             <w:proofErr w:type="spellStart"/>
             <w:r>
               <w:rPr>
-                <w:rFonts w:eastAsia="SimHei" w:cs="Times New Roman"/>
+                <w:rFonts w:asciiTheme="minorHAnsi" w:eastAsia="SimHei" w:hAnsiTheme="minorHAnsi" w:cs="Times New Roman"/>
                 <w:sz w:val="16"/>
                 <w:szCs w:val="16"/>
               </w:rPr>
@@ -4936,7 +4961,7 @@
             <w:proofErr w:type="spellEnd"/>
             <w:r>
               <w:rPr>
-                <w:rFonts w:eastAsia="SimHei" w:cs="Times New Roman"/>
+                <w:rFonts w:asciiTheme="minorHAnsi" w:eastAsia="SimHei" w:hAnsiTheme="minorHAnsi" w:cs="Times New Roman"/>
                 <w:sz w:val="16"/>
                 <w:szCs w:val="16"/>
               </w:rPr>
@@ -4945,7 +4970,7 @@
             <w:proofErr w:type="spellStart"/>
             <w:r>
               <w:rPr>
-                <w:rFonts w:eastAsia="SimHei" w:cs="Times New Roman"/>
+                <w:rFonts w:asciiTheme="minorHAnsi" w:eastAsia="SimHei" w:hAnsiTheme="minorHAnsi" w:cs="Times New Roman"/>
                 <w:sz w:val="16"/>
                 <w:szCs w:val="16"/>
               </w:rPr>
@@ -4954,7 +4979,7 @@
             <w:proofErr w:type="spellEnd"/>
             <w:r>
               <w:rPr>
-                <w:rFonts w:eastAsia="SimHei" w:cs="Times New Roman"/>
+                <w:rFonts w:asciiTheme="minorHAnsi" w:eastAsia="SimHei" w:hAnsiTheme="minorHAnsi" w:cs="Times New Roman"/>
                 <w:sz w:val="16"/>
                 <w:szCs w:val="16"/>
               </w:rPr>
@@ -4963,7 +4988,7 @@
             <w:proofErr w:type="spellStart"/>
             <w:r>
               <w:rPr>
-                <w:rFonts w:eastAsia="SimHei" w:cs="Times New Roman"/>
+                <w:rFonts w:asciiTheme="minorHAnsi" w:eastAsia="SimHei" w:hAnsiTheme="minorHAnsi" w:cs="Times New Roman"/>
                 <w:sz w:val="16"/>
                 <w:szCs w:val="16"/>
               </w:rPr>
@@ -4972,7 +4997,7 @@
             <w:proofErr w:type="spellEnd"/>
             <w:r>
               <w:rPr>
-                <w:rFonts w:eastAsia="SimHei" w:cs="Times New Roman"/>
+                <w:rFonts w:asciiTheme="minorHAnsi" w:eastAsia="SimHei" w:hAnsiTheme="minorHAnsi" w:cs="Times New Roman"/>
                 <w:sz w:val="16"/>
                 <w:szCs w:val="16"/>
               </w:rPr>
@@ -4985,7 +5010,7 @@
               <w:ind w:left="34"/>
               <w:contextualSpacing/>
               <w:rPr>
-                <w:rFonts w:ascii="Arial" w:eastAsia="SimHei" w:hAnsi="Arial" w:cs="Times New Roman"/>
+                <w:rFonts w:asciiTheme="minorHAnsi" w:eastAsia="SimHei" w:hAnsiTheme="minorHAnsi" w:cs="Times New Roman"/>
                 <w:color w:val="7030A0"/>
                 <w:sz w:val="16"/>
                 <w:szCs w:val="16"/>
@@ -4994,7 +5019,7 @@
             </w:pPr>
             <w:r>
               <w:rPr>
-                <w:rFonts w:ascii="Arial" w:eastAsia="SimHei" w:hAnsi="Arial" w:cs="Times New Roman"/>
+                <w:rFonts w:asciiTheme="minorHAnsi" w:eastAsia="SimHei" w:hAnsiTheme="minorHAnsi" w:cs="Times New Roman"/>
                 <w:color w:val="7030A0"/>
                 <w:sz w:val="16"/>
                 <w:szCs w:val="16"/>
@@ -5013,14 +5038,14 @@
               <w:ind w:left="176" w:hanging="142"/>
               <w:contextualSpacing/>
               <w:rPr>
-                <w:rFonts w:eastAsia="SimHei" w:cs="Times New Roman"/>
+                <w:rFonts w:asciiTheme="minorHAnsi" w:eastAsia="SimHei" w:hAnsiTheme="minorHAnsi" w:cs="Times New Roman"/>
                 <w:sz w:val="16"/>
                 <w:szCs w:val="16"/>
               </w:rPr>
             </w:pPr>
             <w:r>
               <w:rPr>
-                <w:rFonts w:eastAsia="SimHei" w:cs="Times New Roman"/>
+                <w:rFonts w:asciiTheme="minorHAnsi" w:eastAsia="SimHei" w:hAnsiTheme="minorHAnsi" w:cs="Times New Roman"/>
                 <w:color w:val="7030A0"/>
                 <w:sz w:val="16"/>
                 <w:szCs w:val="16"/>
@@ -5030,7 +5055,7 @@
             <w:proofErr w:type="spellStart"/>
             <w:r>
               <w:rPr>
-                <w:rFonts w:eastAsia="SimHei" w:cs="Times New Roman"/>
+                <w:rFonts w:asciiTheme="minorHAnsi" w:eastAsia="SimHei" w:hAnsiTheme="minorHAnsi" w:cs="Times New Roman"/>
                 <w:color w:val="7030A0"/>
                 <w:sz w:val="16"/>
                 <w:szCs w:val="16"/>
@@ -5040,7 +5065,7 @@
             <w:proofErr w:type="spellEnd"/>
             <w:r>
               <w:rPr>
-                <w:rFonts w:eastAsia="SimHei" w:cs="Times New Roman"/>
+                <w:rFonts w:asciiTheme="minorHAnsi" w:eastAsia="SimHei" w:hAnsiTheme="minorHAnsi" w:cs="Times New Roman"/>
                 <w:color w:val="7030A0"/>
                 <w:sz w:val="16"/>
                 <w:szCs w:val="16"/>
@@ -5049,7 +5074,7 @@
             </w:r>
             <w:r>
               <w:rPr>
-                <w:rFonts w:eastAsia="SimHei" w:cs="Times New Roman"/>
+                <w:rFonts w:asciiTheme="minorHAnsi" w:eastAsia="SimHei" w:hAnsiTheme="minorHAnsi" w:cs="Times New Roman"/>
                 <w:sz w:val="16"/>
                 <w:szCs w:val="16"/>
               </w:rPr>
@@ -5058,7 +5083,7 @@
             <w:proofErr w:type="spellStart"/>
             <w:r>
               <w:rPr>
-                <w:rFonts w:eastAsia="SimHei" w:cs="Times New Roman"/>
+                <w:rFonts w:asciiTheme="minorHAnsi" w:eastAsia="SimHei" w:hAnsiTheme="minorHAnsi" w:cs="Times New Roman"/>
                 <w:sz w:val="16"/>
                 <w:szCs w:val="16"/>
               </w:rPr>
@@ -5067,7 +5092,7 @@
             <w:proofErr w:type="spellEnd"/>
             <w:r>
               <w:rPr>
-                <w:rFonts w:eastAsia="SimHei" w:cs="Times New Roman"/>
+                <w:rFonts w:asciiTheme="minorHAnsi" w:eastAsia="SimHei" w:hAnsiTheme="minorHAnsi" w:cs="Times New Roman"/>
                 <w:sz w:val="16"/>
                 <w:szCs w:val="16"/>
               </w:rPr>
@@ -5076,7 +5101,7 @@
             <w:proofErr w:type="spellStart"/>
             <w:r>
               <w:rPr>
-                <w:rFonts w:eastAsia="SimHei" w:cs="Times New Roman"/>
+                <w:rFonts w:asciiTheme="minorHAnsi" w:eastAsia="SimHei" w:hAnsiTheme="minorHAnsi" w:cs="Times New Roman"/>
                 <w:sz w:val="16"/>
                 <w:szCs w:val="16"/>
               </w:rPr>
@@ -5085,7 +5110,7 @@
             <w:proofErr w:type="spellEnd"/>
             <w:r>
               <w:rPr>
-                <w:rFonts w:eastAsia="SimHei" w:cs="Times New Roman"/>
+                <w:rFonts w:asciiTheme="minorHAnsi" w:eastAsia="SimHei" w:hAnsiTheme="minorHAnsi" w:cs="Times New Roman"/>
                 <w:sz w:val="16"/>
                 <w:szCs w:val="16"/>
               </w:rPr>
@@ -5094,7 +5119,7 @@
             <w:proofErr w:type="spellStart"/>
             <w:r>
               <w:rPr>
-                <w:rFonts w:eastAsia="SimHei" w:cs="Times New Roman"/>
+                <w:rFonts w:asciiTheme="minorHAnsi" w:eastAsia="SimHei" w:hAnsiTheme="minorHAnsi" w:cs="Times New Roman"/>
                 <w:sz w:val="16"/>
                 <w:szCs w:val="16"/>
               </w:rPr>
@@ -5103,7 +5128,7 @@
             <w:proofErr w:type="spellEnd"/>
             <w:r>
               <w:rPr>
-                <w:rFonts w:eastAsia="SimHei" w:cs="Times New Roman"/>
+                <w:rFonts w:asciiTheme="minorHAnsi" w:eastAsia="SimHei" w:hAnsiTheme="minorHAnsi" w:cs="Times New Roman"/>
                 <w:sz w:val="16"/>
                 <w:szCs w:val="16"/>
               </w:rPr>
@@ -5112,7 +5137,7 @@
             <w:proofErr w:type="spellStart"/>
             <w:r>
               <w:rPr>
-                <w:rFonts w:eastAsia="SimHei" w:cs="Times New Roman"/>
+                <w:rFonts w:asciiTheme="minorHAnsi" w:eastAsia="SimHei" w:hAnsiTheme="minorHAnsi" w:cs="Times New Roman"/>
                 <w:sz w:val="16"/>
                 <w:szCs w:val="16"/>
               </w:rPr>
@@ -5121,7 +5146,7 @@
             <w:proofErr w:type="spellEnd"/>
             <w:r>
               <w:rPr>
-                <w:rFonts w:eastAsia="SimHei" w:cs="Times New Roman"/>
+                <w:rFonts w:asciiTheme="minorHAnsi" w:eastAsia="SimHei" w:hAnsiTheme="minorHAnsi" w:cs="Times New Roman"/>
                 <w:sz w:val="16"/>
                 <w:szCs w:val="16"/>
               </w:rPr>
@@ -5134,7 +5159,7 @@
               <w:ind w:left="34"/>
               <w:contextualSpacing/>
               <w:rPr>
-                <w:rFonts w:ascii="Arial" w:eastAsia="SimHei" w:hAnsi="Arial" w:cs="Times New Roman"/>
+                <w:rFonts w:asciiTheme="minorHAnsi" w:eastAsia="SimHei" w:hAnsiTheme="minorHAnsi" w:cs="Times New Roman"/>
                 <w:color w:val="7030A0"/>
                 <w:sz w:val="16"/>
                 <w:szCs w:val="16"/>
@@ -5143,7 +5168,7 @@
             </w:pPr>
             <w:r>
               <w:rPr>
-                <w:rFonts w:ascii="Arial" w:eastAsia="SimHei" w:hAnsi="Arial" w:cs="Times New Roman"/>
+                <w:rFonts w:asciiTheme="minorHAnsi" w:eastAsia="SimHei" w:hAnsiTheme="minorHAnsi" w:cs="Times New Roman"/>
                 <w:color w:val="7030A0"/>
                 <w:sz w:val="16"/>
                 <w:szCs w:val="16"/>
@@ -5162,14 +5187,14 @@
               <w:ind w:left="176" w:hanging="142"/>
               <w:contextualSpacing/>
               <w:rPr>
-                <w:rFonts w:eastAsia="SimHei" w:cs="Times New Roman"/>
+                <w:rFonts w:asciiTheme="minorHAnsi" w:eastAsia="SimHei" w:hAnsiTheme="minorHAnsi" w:cs="Times New Roman"/>
                 <w:sz w:val="16"/>
                 <w:szCs w:val="16"/>
               </w:rPr>
             </w:pPr>
             <w:r>
               <w:rPr>
-                <w:rFonts w:eastAsia="SimHei" w:cs="Times New Roman"/>
+                <w:rFonts w:asciiTheme="minorHAnsi" w:eastAsia="SimHei" w:hAnsiTheme="minorHAnsi" w:cs="Times New Roman"/>
                 <w:color w:val="7030A0"/>
                 <w:sz w:val="16"/>
                 <w:szCs w:val="16"/>
@@ -5179,7 +5204,7 @@
             <w:proofErr w:type="spellStart"/>
             <w:r>
               <w:rPr>
-                <w:rFonts w:eastAsia="SimHei" w:cs="Times New Roman"/>
+                <w:rFonts w:asciiTheme="minorHAnsi" w:eastAsia="SimHei" w:hAnsiTheme="minorHAnsi" w:cs="Times New Roman"/>
                 <w:color w:val="7030A0"/>
                 <w:sz w:val="16"/>
                 <w:szCs w:val="16"/>
@@ -5189,7 +5214,7 @@
             <w:proofErr w:type="spellEnd"/>
             <w:r>
               <w:rPr>
-                <w:rFonts w:eastAsia="SimHei" w:cs="Times New Roman"/>
+                <w:rFonts w:asciiTheme="minorHAnsi" w:eastAsia="SimHei" w:hAnsiTheme="minorHAnsi" w:cs="Times New Roman"/>
                 <w:color w:val="7030A0"/>
                 <w:sz w:val="16"/>
                 <w:szCs w:val="16"/>
@@ -5199,7 +5224,7 @@
             <w:proofErr w:type="spellStart"/>
             <w:r>
               <w:rPr>
-                <w:rFonts w:eastAsia="SimHei" w:cs="Times New Roman"/>
+                <w:rFonts w:asciiTheme="minorHAnsi" w:eastAsia="SimHei" w:hAnsiTheme="minorHAnsi" w:cs="Times New Roman"/>
                 <w:sz w:val="16"/>
                 <w:szCs w:val="16"/>
               </w:rPr>
@@ -5208,7 +5233,7 @@
             <w:proofErr w:type="spellEnd"/>
             <w:r>
               <w:rPr>
-                <w:rFonts w:eastAsia="SimHei" w:cs="Times New Roman"/>
+                <w:rFonts w:asciiTheme="minorHAnsi" w:eastAsia="SimHei" w:hAnsiTheme="minorHAnsi" w:cs="Times New Roman"/>
                 <w:sz w:val="16"/>
                 <w:szCs w:val="16"/>
               </w:rPr>
@@ -5217,7 +5242,7 @@
             <w:proofErr w:type="spellStart"/>
             <w:r>
               <w:rPr>
-                <w:rFonts w:eastAsia="SimHei" w:cs="Times New Roman"/>
+                <w:rFonts w:asciiTheme="minorHAnsi" w:eastAsia="SimHei" w:hAnsiTheme="minorHAnsi" w:cs="Times New Roman"/>
                 <w:sz w:val="16"/>
                 <w:szCs w:val="16"/>
               </w:rPr>
@@ -5226,7 +5251,7 @@
             <w:proofErr w:type="spellEnd"/>
             <w:r>
               <w:rPr>
-                <w:rFonts w:eastAsia="SimHei" w:cs="Times New Roman"/>
+                <w:rFonts w:asciiTheme="minorHAnsi" w:eastAsia="SimHei" w:hAnsiTheme="minorHAnsi" w:cs="Times New Roman"/>
                 <w:sz w:val="16"/>
                 <w:szCs w:val="16"/>
               </w:rPr>
@@ -5235,7 +5260,7 @@
             <w:proofErr w:type="spellStart"/>
             <w:r>
               <w:rPr>
-                <w:rFonts w:eastAsia="SimHei" w:cs="Times New Roman"/>
+                <w:rFonts w:asciiTheme="minorHAnsi" w:eastAsia="SimHei" w:hAnsiTheme="minorHAnsi" w:cs="Times New Roman"/>
                 <w:sz w:val="16"/>
                 <w:szCs w:val="16"/>
               </w:rPr>
@@ -5244,7 +5269,7 @@
             <w:proofErr w:type="spellEnd"/>
             <w:r>
               <w:rPr>
-                <w:rFonts w:eastAsia="SimHei" w:cs="Times New Roman"/>
+                <w:rFonts w:asciiTheme="minorHAnsi" w:eastAsia="SimHei" w:hAnsiTheme="minorHAnsi" w:cs="Times New Roman"/>
                 <w:sz w:val="16"/>
                 <w:szCs w:val="16"/>
               </w:rPr>
@@ -5253,7 +5278,7 @@
             <w:proofErr w:type="spellStart"/>
             <w:r>
               <w:rPr>
-                <w:rFonts w:eastAsia="SimHei" w:cs="Times New Roman"/>
+                <w:rFonts w:asciiTheme="minorHAnsi" w:eastAsia="SimHei" w:hAnsiTheme="minorHAnsi" w:cs="Times New Roman"/>
                 <w:sz w:val="16"/>
                 <w:szCs w:val="16"/>
               </w:rPr>
@@ -5262,7 +5287,7 @@
             <w:proofErr w:type="spellEnd"/>
             <w:r>
               <w:rPr>
-                <w:rFonts w:eastAsia="SimHei" w:cs="Times New Roman"/>
+                <w:rFonts w:asciiTheme="minorHAnsi" w:eastAsia="SimHei" w:hAnsiTheme="minorHAnsi" w:cs="Times New Roman"/>
                 <w:sz w:val="16"/>
                 <w:szCs w:val="16"/>
               </w:rPr>
@@ -5275,7 +5300,7 @@
               <w:ind w:left="34"/>
               <w:contextualSpacing/>
               <w:rPr>
-                <w:rFonts w:ascii="Arial" w:eastAsia="SimHei" w:hAnsi="Arial" w:cs="Times New Roman"/>
+                <w:rFonts w:asciiTheme="minorHAnsi" w:eastAsia="SimHei" w:hAnsiTheme="minorHAnsi" w:cs="Times New Roman"/>
                 <w:color w:val="7030A0"/>
                 <w:sz w:val="16"/>
                 <w:szCs w:val="16"/>
@@ -5284,7 +5309,7 @@
             </w:pPr>
             <w:r>
               <w:rPr>
-                <w:rFonts w:ascii="Arial" w:eastAsia="SimHei" w:hAnsi="Arial" w:cs="Times New Roman"/>
+                <w:rFonts w:asciiTheme="minorHAnsi" w:eastAsia="SimHei" w:hAnsiTheme="minorHAnsi" w:cs="Times New Roman"/>
                 <w:color w:val="7030A0"/>
                 <w:sz w:val="16"/>
                 <w:szCs w:val="16"/>
@@ -5303,14 +5328,14 @@
               <w:ind w:left="176" w:hanging="142"/>
               <w:contextualSpacing/>
               <w:rPr>
-                <w:rFonts w:eastAsia="SimHei" w:cs="Times New Roman"/>
+                <w:rFonts w:asciiTheme="minorHAnsi" w:eastAsia="SimHei" w:hAnsiTheme="minorHAnsi" w:cs="Times New Roman"/>
                 <w:sz w:val="16"/>
                 <w:szCs w:val="16"/>
               </w:rPr>
             </w:pPr>
             <w:r>
               <w:rPr>
-                <w:rFonts w:eastAsia="SimHei" w:cs="Times New Roman"/>
+                <w:rFonts w:asciiTheme="minorHAnsi" w:eastAsia="SimHei" w:hAnsiTheme="minorHAnsi" w:cs="Times New Roman"/>
                 <w:color w:val="7030A0"/>
                 <w:sz w:val="16"/>
                 <w:szCs w:val="16"/>
@@ -5320,7 +5345,7 @@
             <w:proofErr w:type="spellStart"/>
             <w:r>
               <w:rPr>
-                <w:rFonts w:eastAsia="SimHei" w:cs="Times New Roman"/>
+                <w:rFonts w:asciiTheme="minorHAnsi" w:eastAsia="SimHei" w:hAnsiTheme="minorHAnsi" w:cs="Times New Roman"/>
                 <w:color w:val="7030A0"/>
                 <w:sz w:val="16"/>
                 <w:szCs w:val="16"/>
@@ -5330,7 +5355,7 @@
             <w:proofErr w:type="spellEnd"/>
             <w:r>
               <w:rPr>
-                <w:rFonts w:eastAsia="SimHei" w:cs="Times New Roman"/>
+                <w:rFonts w:asciiTheme="minorHAnsi" w:eastAsia="SimHei" w:hAnsiTheme="minorHAnsi" w:cs="Times New Roman"/>
                 <w:color w:val="7030A0"/>
                 <w:sz w:val="16"/>
                 <w:szCs w:val="16"/>
@@ -5340,7 +5365,7 @@
             <w:proofErr w:type="spellStart"/>
             <w:r>
               <w:rPr>
-                <w:rFonts w:eastAsia="SimHei" w:cs="Times New Roman"/>
+                <w:rFonts w:asciiTheme="minorHAnsi" w:eastAsia="SimHei" w:hAnsiTheme="minorHAnsi" w:cs="Times New Roman"/>
                 <w:sz w:val="16"/>
                 <w:szCs w:val="16"/>
               </w:rPr>
@@ -5349,7 +5374,7 @@
             <w:proofErr w:type="spellEnd"/>
             <w:r>
               <w:rPr>
-                <w:rFonts w:eastAsia="SimHei" w:cs="Times New Roman"/>
+                <w:rFonts w:asciiTheme="minorHAnsi" w:eastAsia="SimHei" w:hAnsiTheme="minorHAnsi" w:cs="Times New Roman"/>
                 <w:sz w:val="16"/>
                 <w:szCs w:val="16"/>
               </w:rPr>
@@ -5357,7 +5382,7 @@
             </w:r>
             <w:r>
               <w:rPr>
-                <w:rFonts w:eastAsia="SimHei" w:cs="Times New Roman"/>
+                <w:rFonts w:asciiTheme="minorHAnsi" w:eastAsia="SimHei" w:hAnsiTheme="minorHAnsi" w:cs="Times New Roman"/>
                 <w:color w:val="7030A0"/>
                 <w:sz w:val="16"/>
                 <w:szCs w:val="16"/>
@@ -5367,7 +5392,7 @@
             <w:proofErr w:type="spellStart"/>
             <w:r>
               <w:rPr>
-                <w:rFonts w:eastAsia="SimHei" w:cs="Times New Roman"/>
+                <w:rFonts w:asciiTheme="minorHAnsi" w:eastAsia="SimHei" w:hAnsiTheme="minorHAnsi" w:cs="Times New Roman"/>
                 <w:color w:val="7030A0"/>
                 <w:sz w:val="16"/>
                 <w:szCs w:val="16"/>
@@ -5377,7 +5402,7 @@
             <w:proofErr w:type="spellEnd"/>
             <w:r>
               <w:rPr>
-                <w:rFonts w:eastAsia="SimHei" w:cs="Times New Roman"/>
+                <w:rFonts w:asciiTheme="minorHAnsi" w:eastAsia="SimHei" w:hAnsiTheme="minorHAnsi" w:cs="Times New Roman"/>
                 <w:color w:val="7030A0"/>
                 <w:sz w:val="16"/>
                 <w:szCs w:val="16"/>
@@ -5387,7 +5412,7 @@
             <w:proofErr w:type="spellStart"/>
             <w:r>
               <w:rPr>
-                <w:rFonts w:eastAsia="SimHei" w:cs="Times New Roman"/>
+                <w:rFonts w:asciiTheme="minorHAnsi" w:eastAsia="SimHei" w:hAnsiTheme="minorHAnsi" w:cs="Times New Roman"/>
                 <w:color w:val="7030A0"/>
                 <w:sz w:val="16"/>
                 <w:szCs w:val="16"/>
@@ -5397,7 +5422,7 @@
             <w:proofErr w:type="spellEnd"/>
             <w:r>
               <w:rPr>
-                <w:rFonts w:eastAsia="SimHei" w:cs="Times New Roman"/>
+                <w:rFonts w:asciiTheme="minorHAnsi" w:eastAsia="SimHei" w:hAnsiTheme="minorHAnsi" w:cs="Times New Roman"/>
                 <w:color w:val="7030A0"/>
                 <w:sz w:val="16"/>
                 <w:szCs w:val="16"/>
@@ -5407,7 +5432,7 @@
             <w:proofErr w:type="spellStart"/>
             <w:r>
               <w:rPr>
-                <w:rFonts w:eastAsia="SimHei" w:cs="Times New Roman"/>
+                <w:rFonts w:asciiTheme="minorHAnsi" w:eastAsia="SimHei" w:hAnsiTheme="minorHAnsi" w:cs="Times New Roman"/>
                 <w:color w:val="7030A0"/>
                 <w:sz w:val="16"/>
                 <w:szCs w:val="16"/>
@@ -5417,7 +5442,7 @@
             <w:proofErr w:type="spellEnd"/>
             <w:r>
               <w:rPr>
-                <w:rFonts w:eastAsia="SimHei" w:cs="Times New Roman"/>
+                <w:rFonts w:asciiTheme="minorHAnsi" w:eastAsia="SimHei" w:hAnsiTheme="minorHAnsi" w:cs="Times New Roman"/>
                 <w:color w:val="7030A0"/>
                 <w:sz w:val="16"/>
                 <w:szCs w:val="16"/>
@@ -5426,7 +5451,7 @@
             </w:r>
             <w:r>
               <w:rPr>
-                <w:rFonts w:eastAsia="SimHei" w:cs="Times New Roman"/>
+                <w:rFonts w:asciiTheme="minorHAnsi" w:eastAsia="SimHei" w:hAnsiTheme="minorHAnsi" w:cs="Times New Roman"/>
                 <w:sz w:val="16"/>
                 <w:szCs w:val="16"/>
               </w:rPr>
@@ -5435,7 +5460,7 @@
             <w:proofErr w:type="spellStart"/>
             <w:r>
               <w:rPr>
-                <w:rFonts w:eastAsia="SimHei" w:cs="Times New Roman"/>
+                <w:rFonts w:asciiTheme="minorHAnsi" w:eastAsia="SimHei" w:hAnsiTheme="minorHAnsi" w:cs="Times New Roman"/>
                 <w:sz w:val="16"/>
                 <w:szCs w:val="16"/>
               </w:rPr>
@@ -5444,7 +5469,7 @@
             <w:proofErr w:type="spellEnd"/>
             <w:r>
               <w:rPr>
-                <w:rFonts w:eastAsia="SimHei" w:cs="Times New Roman"/>
+                <w:rFonts w:asciiTheme="minorHAnsi" w:eastAsia="SimHei" w:hAnsiTheme="minorHAnsi" w:cs="Times New Roman"/>
                 <w:sz w:val="16"/>
                 <w:szCs w:val="16"/>
               </w:rPr>
@@ -5453,7 +5478,7 @@
             <w:proofErr w:type="spellStart"/>
             <w:r>
               <w:rPr>
-                <w:rFonts w:eastAsia="SimHei" w:cs="Times New Roman"/>
+                <w:rFonts w:asciiTheme="minorHAnsi" w:eastAsia="SimHei" w:hAnsiTheme="minorHAnsi" w:cs="Times New Roman"/>
                 <w:sz w:val="16"/>
                 <w:szCs w:val="16"/>
               </w:rPr>
@@ -5462,7 +5487,7 @@
             <w:proofErr w:type="spellEnd"/>
             <w:r>
               <w:rPr>
-                <w:rFonts w:eastAsia="SimHei" w:cs="Times New Roman"/>
+                <w:rFonts w:asciiTheme="minorHAnsi" w:eastAsia="SimHei" w:hAnsiTheme="minorHAnsi" w:cs="Times New Roman"/>
                 <w:sz w:val="16"/>
                 <w:szCs w:val="16"/>
               </w:rPr>
@@ -5471,7 +5496,7 @@
             <w:proofErr w:type="spellStart"/>
             <w:r>
               <w:rPr>
-                <w:rFonts w:eastAsia="SimHei" w:cs="Times New Roman"/>
+                <w:rFonts w:asciiTheme="minorHAnsi" w:eastAsia="SimHei" w:hAnsiTheme="minorHAnsi" w:cs="Times New Roman"/>
                 <w:sz w:val="16"/>
                 <w:szCs w:val="16"/>
               </w:rPr>
@@ -5480,7 +5505,7 @@
             <w:proofErr w:type="spellEnd"/>
             <w:r>
               <w:rPr>
-                <w:rFonts w:eastAsia="SimHei" w:cs="Times New Roman"/>
+                <w:rFonts w:asciiTheme="minorHAnsi" w:eastAsia="SimHei" w:hAnsiTheme="minorHAnsi" w:cs="Times New Roman"/>
                 <w:sz w:val="16"/>
                 <w:szCs w:val="16"/>
               </w:rPr>
@@ -5488,7 +5513,7 @@
             </w:r>
             <w:r>
               <w:rPr>
-                <w:rFonts w:eastAsia="SimHei" w:cs="Times New Roman"/>
+                <w:rFonts w:asciiTheme="minorHAnsi" w:eastAsia="SimHei" w:hAnsiTheme="minorHAnsi" w:cs="Times New Roman"/>
                 <w:color w:val="7030A0"/>
                 <w:sz w:val="16"/>
                 <w:szCs w:val="16"/>
@@ -5497,7 +5522,7 @@
             </w:r>
             <w:r>
               <w:rPr>
-                <w:rFonts w:eastAsia="SimHei" w:cs="Times New Roman"/>
+                <w:rFonts w:asciiTheme="minorHAnsi" w:eastAsia="SimHei" w:hAnsiTheme="minorHAnsi" w:cs="Times New Roman"/>
                 <w:sz w:val="16"/>
                 <w:szCs w:val="16"/>
               </w:rPr>
@@ -5505,7 +5530,7 @@
             </w:r>
             <w:r>
               <w:rPr>
-                <w:rFonts w:eastAsia="SimHei" w:cs="Times New Roman"/>
+                <w:rFonts w:asciiTheme="minorHAnsi" w:eastAsia="SimHei" w:hAnsiTheme="minorHAnsi" w:cs="Times New Roman"/>
                 <w:color w:val="7030A0"/>
                 <w:sz w:val="16"/>
                 <w:szCs w:val="16"/>
@@ -5519,7 +5544,7 @@
               <w:ind w:left="34"/>
               <w:contextualSpacing/>
               <w:rPr>
-                <w:rFonts w:ascii="Arial" w:eastAsia="SimHei" w:hAnsi="Arial" w:cs="Times New Roman"/>
+                <w:rFonts w:asciiTheme="minorHAnsi" w:eastAsia="SimHei" w:hAnsiTheme="minorHAnsi" w:cs="Times New Roman"/>
                 <w:color w:val="7030A0"/>
                 <w:sz w:val="16"/>
                 <w:szCs w:val="16"/>
@@ -5528,7 +5553,7 @@
             </w:pPr>
             <w:r>
               <w:rPr>
-                <w:rFonts w:ascii="Arial" w:eastAsia="SimHei" w:hAnsi="Arial" w:cs="Times New Roman"/>
+                <w:rFonts w:asciiTheme="minorHAnsi" w:eastAsia="SimHei" w:hAnsiTheme="minorHAnsi" w:cs="Times New Roman"/>
                 <w:color w:val="7030A0"/>
                 <w:sz w:val="16"/>
                 <w:szCs w:val="16"/>
@@ -5547,14 +5572,14 @@
               <w:ind w:left="176" w:hanging="142"/>
               <w:contextualSpacing/>
               <w:rPr>
-                <w:rFonts w:eastAsia="SimHei" w:cs="Times New Roman"/>
+                <w:rFonts w:asciiTheme="minorHAnsi" w:eastAsia="SimHei" w:hAnsiTheme="minorHAnsi" w:cs="Times New Roman"/>
                 <w:sz w:val="16"/>
                 <w:szCs w:val="16"/>
               </w:rPr>
             </w:pPr>
             <w:r>
               <w:rPr>
-                <w:rFonts w:eastAsia="SimHei" w:cs="Times New Roman"/>
+                <w:rFonts w:asciiTheme="minorHAnsi" w:eastAsia="SimHei" w:hAnsiTheme="minorHAnsi" w:cs="Times New Roman"/>
                 <w:color w:val="7030A0"/>
                 <w:sz w:val="16"/>
                 <w:szCs w:val="16"/>
@@ -5564,7 +5589,7 @@
             <w:proofErr w:type="spellStart"/>
             <w:r>
               <w:rPr>
-                <w:rFonts w:eastAsia="SimHei" w:cs="Times New Roman"/>
+                <w:rFonts w:asciiTheme="minorHAnsi" w:eastAsia="SimHei" w:hAnsiTheme="minorHAnsi" w:cs="Times New Roman"/>
                 <w:color w:val="7030A0"/>
                 <w:sz w:val="16"/>
                 <w:szCs w:val="16"/>
@@ -5574,7 +5599,7 @@
             <w:proofErr w:type="spellEnd"/>
             <w:r>
               <w:rPr>
-                <w:rFonts w:eastAsia="SimHei" w:cs="Times New Roman"/>
+                <w:rFonts w:asciiTheme="minorHAnsi" w:eastAsia="SimHei" w:hAnsiTheme="minorHAnsi" w:cs="Times New Roman"/>
                 <w:color w:val="7030A0"/>
                 <w:sz w:val="16"/>
                 <w:szCs w:val="16"/>
@@ -5584,7 +5609,7 @@
             <w:proofErr w:type="spellStart"/>
             <w:r>
               <w:rPr>
-                <w:rFonts w:eastAsia="SimHei" w:cs="Times New Roman"/>
+                <w:rFonts w:asciiTheme="minorHAnsi" w:eastAsia="SimHei" w:hAnsiTheme="minorHAnsi" w:cs="Times New Roman"/>
                 <w:sz w:val="16"/>
                 <w:szCs w:val="16"/>
               </w:rPr>
@@ -5593,7 +5618,7 @@
             <w:proofErr w:type="spellEnd"/>
             <w:r>
               <w:rPr>
-                <w:rFonts w:eastAsia="SimHei" w:cs="Times New Roman"/>
+                <w:rFonts w:asciiTheme="minorHAnsi" w:eastAsia="SimHei" w:hAnsiTheme="minorHAnsi" w:cs="Times New Roman"/>
                 <w:sz w:val="16"/>
                 <w:szCs w:val="16"/>
               </w:rPr>
@@ -5602,7 +5627,7 @@
             <w:proofErr w:type="spellStart"/>
             <w:r>
               <w:rPr>
-                <w:rFonts w:eastAsia="SimHei" w:cs="Times New Roman"/>
+                <w:rFonts w:asciiTheme="minorHAnsi" w:eastAsia="SimHei" w:hAnsiTheme="minorHAnsi" w:cs="Times New Roman"/>
                 <w:sz w:val="16"/>
                 <w:szCs w:val="16"/>
               </w:rPr>
@@ -5611,7 +5636,7 @@
             <w:proofErr w:type="spellEnd"/>
             <w:r>
               <w:rPr>
-                <w:rFonts w:eastAsia="SimHei" w:cs="Times New Roman"/>
+                <w:rFonts w:asciiTheme="minorHAnsi" w:eastAsia="SimHei" w:hAnsiTheme="minorHAnsi" w:cs="Times New Roman"/>
                 <w:sz w:val="16"/>
                 <w:szCs w:val="16"/>
               </w:rPr>
@@ -5620,7 +5645,7 @@
             <w:proofErr w:type="spellStart"/>
             <w:r>
               <w:rPr>
-                <w:rFonts w:eastAsia="SimHei" w:cs="Times New Roman"/>
+                <w:rFonts w:asciiTheme="minorHAnsi" w:eastAsia="SimHei" w:hAnsiTheme="minorHAnsi" w:cs="Times New Roman"/>
                 <w:sz w:val="16"/>
                 <w:szCs w:val="16"/>
               </w:rPr>
@@ -5629,7 +5654,7 @@
             <w:proofErr w:type="spellEnd"/>
             <w:r>
               <w:rPr>
-                <w:rFonts w:eastAsia="SimHei" w:cs="Times New Roman"/>
+                <w:rFonts w:asciiTheme="minorHAnsi" w:eastAsia="SimHei" w:hAnsiTheme="minorHAnsi" w:cs="Times New Roman"/>
                 <w:sz w:val="16"/>
                 <w:szCs w:val="16"/>
               </w:rPr>
@@ -5638,7 +5663,7 @@
             <w:proofErr w:type="spellStart"/>
             <w:r>
               <w:rPr>
-                <w:rFonts w:eastAsia="SimHei" w:cs="Times New Roman"/>
+                <w:rFonts w:asciiTheme="minorHAnsi" w:eastAsia="SimHei" w:hAnsiTheme="minorHAnsi" w:cs="Times New Roman"/>
                 <w:sz w:val="16"/>
                 <w:szCs w:val="16"/>
               </w:rPr>
@@ -5647,7 +5672,7 @@
             <w:proofErr w:type="spellEnd"/>
             <w:r>
               <w:rPr>
-                <w:rFonts w:eastAsia="SimHei" w:cs="Times New Roman"/>
+                <w:rFonts w:asciiTheme="minorHAnsi" w:eastAsia="SimHei" w:hAnsiTheme="minorHAnsi" w:cs="Times New Roman"/>
                 <w:sz w:val="16"/>
                 <w:szCs w:val="16"/>
               </w:rPr>
@@ -5656,7 +5681,7 @@
             <w:proofErr w:type="spellStart"/>
             <w:r>
               <w:rPr>
-                <w:rFonts w:eastAsia="SimHei" w:cs="Times New Roman"/>
+                <w:rFonts w:asciiTheme="minorHAnsi" w:eastAsia="SimHei" w:hAnsiTheme="minorHAnsi" w:cs="Times New Roman"/>
                 <w:sz w:val="16"/>
                 <w:szCs w:val="16"/>
               </w:rPr>
@@ -5665,7 +5690,7 @@
             <w:proofErr w:type="spellEnd"/>
             <w:r>
               <w:rPr>
-                <w:rFonts w:eastAsia="SimHei" w:cs="Times New Roman"/>
+                <w:rFonts w:asciiTheme="minorHAnsi" w:eastAsia="SimHei" w:hAnsiTheme="minorHAnsi" w:cs="Times New Roman"/>
                 <w:sz w:val="16"/>
                 <w:szCs w:val="16"/>
               </w:rPr>
@@ -5678,7 +5703,7 @@
               <w:ind w:left="34"/>
               <w:contextualSpacing/>
               <w:rPr>
-                <w:rFonts w:ascii="Arial" w:eastAsia="SimHei" w:hAnsi="Arial" w:cs="Times New Roman"/>
+                <w:rFonts w:asciiTheme="minorHAnsi" w:eastAsia="SimHei" w:hAnsiTheme="minorHAnsi" w:cs="Times New Roman"/>
                 <w:color w:val="7030A0"/>
                 <w:sz w:val="16"/>
                 <w:szCs w:val="16"/>
@@ -5687,7 +5712,7 @@
             </w:pPr>
             <w:r>
               <w:rPr>
-                <w:rFonts w:ascii="Arial" w:eastAsia="SimHei" w:hAnsi="Arial" w:cs="Times New Roman"/>
+                <w:rFonts w:asciiTheme="minorHAnsi" w:eastAsia="SimHei" w:hAnsiTheme="minorHAnsi" w:cs="Times New Roman"/>
                 <w:color w:val="7030A0"/>
                 <w:sz w:val="16"/>
                 <w:szCs w:val="16"/>
@@ -5706,14 +5731,14 @@
               <w:ind w:left="176" w:hanging="142"/>
               <w:contextualSpacing/>
               <w:rPr>
-                <w:rFonts w:eastAsia="SimHei" w:cs="Times New Roman"/>
+                <w:rFonts w:asciiTheme="minorHAnsi" w:eastAsia="SimHei" w:hAnsiTheme="minorHAnsi" w:cs="Times New Roman"/>
                 <w:sz w:val="16"/>
                 <w:szCs w:val="16"/>
               </w:rPr>
             </w:pPr>
             <w:r>
               <w:rPr>
-                <w:rFonts w:eastAsia="SimHei" w:cs="Times New Roman"/>
+                <w:rFonts w:asciiTheme="minorHAnsi" w:eastAsia="SimHei" w:hAnsiTheme="minorHAnsi" w:cs="Times New Roman"/>
                 <w:color w:val="7030A0"/>
                 <w:sz w:val="16"/>
                 <w:szCs w:val="16"/>
@@ -5723,7 +5748,7 @@
             <w:proofErr w:type="spellStart"/>
             <w:r>
               <w:rPr>
-                <w:rFonts w:eastAsia="SimHei" w:cs="Times New Roman"/>
+                <w:rFonts w:asciiTheme="minorHAnsi" w:eastAsia="SimHei" w:hAnsiTheme="minorHAnsi" w:cs="Times New Roman"/>
                 <w:color w:val="7030A0"/>
                 <w:sz w:val="16"/>
                 <w:szCs w:val="16"/>
@@ -5733,7 +5758,7 @@
             <w:proofErr w:type="spellEnd"/>
             <w:r>
               <w:rPr>
-                <w:rFonts w:eastAsia="SimHei" w:cs="Times New Roman"/>
+                <w:rFonts w:asciiTheme="minorHAnsi" w:eastAsia="SimHei" w:hAnsiTheme="minorHAnsi" w:cs="Times New Roman"/>
                 <w:color w:val="7030A0"/>
                 <w:sz w:val="16"/>
                 <w:szCs w:val="16"/>
@@ -5742,7 +5767,7 @@
             </w:r>
             <w:r>
               <w:rPr>
-                <w:rFonts w:eastAsia="SimHei" w:cs="Times New Roman"/>
+                <w:rFonts w:asciiTheme="minorHAnsi" w:eastAsia="SimHei" w:hAnsiTheme="minorHAnsi" w:cs="Times New Roman"/>
                 <w:sz w:val="16"/>
                 <w:szCs w:val="16"/>
               </w:rPr>
@@ -5750,7 +5775,7 @@
             </w:r>
             <w:r>
               <w:rPr>
-                <w:rFonts w:eastAsia="SimHei" w:cs="Times New Roman"/>
+                <w:rFonts w:asciiTheme="minorHAnsi" w:eastAsia="SimHei" w:hAnsiTheme="minorHAnsi" w:cs="Times New Roman"/>
                 <w:color w:val="7030A0"/>
                 <w:sz w:val="16"/>
                 <w:szCs w:val="16"/>
@@ -5760,7 +5785,7 @@
             <w:proofErr w:type="spellStart"/>
             <w:r>
               <w:rPr>
-                <w:rFonts w:eastAsia="SimHei" w:cs="Times New Roman"/>
+                <w:rFonts w:asciiTheme="minorHAnsi" w:eastAsia="SimHei" w:hAnsiTheme="minorHAnsi" w:cs="Times New Roman"/>
                 <w:color w:val="7030A0"/>
                 <w:sz w:val="16"/>
                 <w:szCs w:val="16"/>
@@ -5770,7 +5795,7 @@
             <w:proofErr w:type="spellEnd"/>
             <w:r>
               <w:rPr>
-                <w:rFonts w:eastAsia="SimHei" w:cs="Times New Roman"/>
+                <w:rFonts w:asciiTheme="minorHAnsi" w:eastAsia="SimHei" w:hAnsiTheme="minorHAnsi" w:cs="Times New Roman"/>
                 <w:color w:val="7030A0"/>
                 <w:sz w:val="16"/>
                 <w:szCs w:val="16"/>
@@ -5780,7 +5805,7 @@
             <w:proofErr w:type="spellStart"/>
             <w:r>
               <w:rPr>
-                <w:rFonts w:eastAsia="SimHei" w:cs="Times New Roman"/>
+                <w:rFonts w:asciiTheme="minorHAnsi" w:eastAsia="SimHei" w:hAnsiTheme="minorHAnsi" w:cs="Times New Roman"/>
                 <w:color w:val="7030A0"/>
                 <w:sz w:val="16"/>
                 <w:szCs w:val="16"/>
@@ -5790,7 +5815,7 @@
             <w:proofErr w:type="spellEnd"/>
             <w:r>
               <w:rPr>
-                <w:rFonts w:eastAsia="SimHei" w:cs="Times New Roman"/>
+                <w:rFonts w:asciiTheme="minorHAnsi" w:eastAsia="SimHei" w:hAnsiTheme="minorHAnsi" w:cs="Times New Roman"/>
                 <w:color w:val="7030A0"/>
                 <w:sz w:val="16"/>
                 <w:szCs w:val="16"/>
@@ -5799,7 +5824,7 @@
             </w:r>
             <w:r>
               <w:rPr>
-                <w:rFonts w:eastAsia="SimHei" w:cs="Times New Roman"/>
+                <w:rFonts w:asciiTheme="minorHAnsi" w:eastAsia="SimHei" w:hAnsiTheme="minorHAnsi" w:cs="Times New Roman"/>
                 <w:color w:val="7030A0"/>
                 <w:sz w:val="16"/>
                 <w:szCs w:val="16"/>
@@ -5810,7 +5835,7 @@
             <w:proofErr w:type="spellStart"/>
             <w:r>
               <w:rPr>
-                <w:rFonts w:eastAsia="SimHei" w:cs="Times New Roman"/>
+                <w:rFonts w:asciiTheme="minorHAnsi" w:eastAsia="SimHei" w:hAnsiTheme="minorHAnsi" w:cs="Times New Roman"/>
                 <w:color w:val="7030A0"/>
                 <w:sz w:val="16"/>
                 <w:szCs w:val="16"/>
@@ -5820,7 +5845,7 @@
             <w:proofErr w:type="spellEnd"/>
             <w:r>
               <w:rPr>
-                <w:rFonts w:eastAsia="SimHei" w:cs="Times New Roman"/>
+                <w:rFonts w:asciiTheme="minorHAnsi" w:eastAsia="SimHei" w:hAnsiTheme="minorHAnsi" w:cs="Times New Roman"/>
                 <w:color w:val="7030A0"/>
                 <w:sz w:val="16"/>
                 <w:szCs w:val="16"/>
@@ -5829,7 +5854,7 @@
             </w:r>
             <w:r>
               <w:rPr>
-                <w:rFonts w:eastAsia="SimHei" w:cs="Times New Roman"/>
+                <w:rFonts w:asciiTheme="minorHAnsi" w:eastAsia="SimHei" w:hAnsiTheme="minorHAnsi" w:cs="Times New Roman"/>
                 <w:sz w:val="16"/>
                 <w:szCs w:val="16"/>
               </w:rPr>
@@ -5838,7 +5863,7 @@
             <w:proofErr w:type="spellStart"/>
             <w:r>
               <w:rPr>
-                <w:rFonts w:eastAsia="SimHei" w:cs="Times New Roman"/>
+                <w:rFonts w:asciiTheme="minorHAnsi" w:eastAsia="SimHei" w:hAnsiTheme="minorHAnsi" w:cs="Times New Roman"/>
                 <w:sz w:val="16"/>
                 <w:szCs w:val="16"/>
               </w:rPr>
@@ -5847,7 +5872,7 @@
             <w:proofErr w:type="spellEnd"/>
             <w:r>
               <w:rPr>
-                <w:rFonts w:eastAsia="SimHei" w:cs="Times New Roman"/>
+                <w:rFonts w:asciiTheme="minorHAnsi" w:eastAsia="SimHei" w:hAnsiTheme="minorHAnsi" w:cs="Times New Roman"/>
                 <w:sz w:val="16"/>
                 <w:szCs w:val="16"/>
               </w:rPr>
@@ -5856,7 +5881,7 @@
             <w:proofErr w:type="spellStart"/>
             <w:r>
               <w:rPr>
-                <w:rFonts w:eastAsia="SimHei" w:cs="Times New Roman"/>
+                <w:rFonts w:asciiTheme="minorHAnsi" w:eastAsia="SimHei" w:hAnsiTheme="minorHAnsi" w:cs="Times New Roman"/>
                 <w:sz w:val="16"/>
                 <w:szCs w:val="16"/>
               </w:rPr>
@@ -5865,7 +5890,7 @@
             <w:proofErr w:type="spellEnd"/>
             <w:r>
               <w:rPr>
-                <w:rFonts w:eastAsia="SimHei" w:cs="Times New Roman"/>
+                <w:rFonts w:asciiTheme="minorHAnsi" w:eastAsia="SimHei" w:hAnsiTheme="minorHAnsi" w:cs="Times New Roman"/>
                 <w:sz w:val="16"/>
                 <w:szCs w:val="16"/>
               </w:rPr>
@@ -5874,7 +5899,7 @@
             <w:proofErr w:type="spellStart"/>
             <w:r>
               <w:rPr>
-                <w:rFonts w:eastAsia="SimHei" w:cs="Times New Roman"/>
+                <w:rFonts w:asciiTheme="minorHAnsi" w:eastAsia="SimHei" w:hAnsiTheme="minorHAnsi" w:cs="Times New Roman"/>
                 <w:sz w:val="16"/>
                 <w:szCs w:val="16"/>
               </w:rPr>
@@ -5883,7 +5908,7 @@
             <w:proofErr w:type="spellEnd"/>
             <w:r>
               <w:rPr>
-                <w:rFonts w:eastAsia="SimHei" w:cs="Times New Roman"/>
+                <w:rFonts w:asciiTheme="minorHAnsi" w:eastAsia="SimHei" w:hAnsiTheme="minorHAnsi" w:cs="Times New Roman"/>
                 <w:sz w:val="16"/>
                 <w:szCs w:val="16"/>
               </w:rPr>
@@ -5891,7 +5916,7 @@
             </w:r>
             <w:r>
               <w:rPr>
-                <w:rFonts w:eastAsia="SimHei" w:cs="Times New Roman"/>
+                <w:rFonts w:asciiTheme="minorHAnsi" w:eastAsia="SimHei" w:hAnsiTheme="minorHAnsi" w:cs="Times New Roman"/>
                 <w:color w:val="7030A0"/>
                 <w:sz w:val="16"/>
                 <w:szCs w:val="16"/>
@@ -5900,7 +5925,7 @@
             </w:r>
             <w:r>
               <w:rPr>
-                <w:rFonts w:eastAsia="SimHei" w:cs="Times New Roman"/>
+                <w:rFonts w:asciiTheme="minorHAnsi" w:eastAsia="SimHei" w:hAnsiTheme="minorHAnsi" w:cs="Times New Roman"/>
                 <w:sz w:val="16"/>
                 <w:szCs w:val="16"/>
               </w:rPr>
@@ -5908,7 +5933,7 @@
             </w:r>
             <w:r>
               <w:rPr>
-                <w:rFonts w:eastAsia="SimHei" w:cs="Times New Roman"/>
+                <w:rFonts w:asciiTheme="minorHAnsi" w:eastAsia="SimHei" w:hAnsiTheme="minorHAnsi" w:cs="Times New Roman"/>
                 <w:color w:val="7030A0"/>
                 <w:sz w:val="16"/>
                 <w:szCs w:val="16"/>
@@ -5922,7 +5947,7 @@
               <w:ind w:left="34"/>
               <w:contextualSpacing/>
               <w:rPr>
-                <w:rFonts w:ascii="Arial" w:eastAsia="SimHei" w:hAnsi="Arial" w:cs="Times New Roman"/>
+                <w:rFonts w:asciiTheme="minorHAnsi" w:eastAsia="SimHei" w:hAnsiTheme="minorHAnsi" w:cs="Times New Roman"/>
                 <w:color w:val="7030A0"/>
                 <w:sz w:val="16"/>
                 <w:szCs w:val="16"/>
@@ -5931,7 +5956,7 @@
             </w:pPr>
             <w:r>
               <w:rPr>
-                <w:rFonts w:ascii="Arial" w:eastAsia="SimHei" w:hAnsi="Arial" w:cs="Times New Roman"/>
+                <w:rFonts w:asciiTheme="minorHAnsi" w:eastAsia="SimHei" w:hAnsiTheme="minorHAnsi" w:cs="Times New Roman"/>
                 <w:color w:val="7030A0"/>
                 <w:sz w:val="16"/>
                 <w:szCs w:val="16"/>
@@ -5950,14 +5975,14 @@
               <w:ind w:left="176" w:hanging="142"/>
               <w:contextualSpacing/>
               <w:rPr>
-                <w:rFonts w:eastAsia="SimHei" w:cs="Times New Roman"/>
+                <w:rFonts w:asciiTheme="minorHAnsi" w:eastAsia="SimHei" w:hAnsiTheme="minorHAnsi" w:cs="Times New Roman"/>
                 <w:sz w:val="16"/>
                 <w:szCs w:val="16"/>
               </w:rPr>
             </w:pPr>
             <w:r>
               <w:rPr>
-                <w:rFonts w:eastAsia="SimHei" w:cs="Times New Roman"/>
+                <w:rFonts w:asciiTheme="minorHAnsi" w:eastAsia="SimHei" w:hAnsiTheme="minorHAnsi" w:cs="Times New Roman"/>
                 <w:color w:val="7030A0"/>
                 <w:sz w:val="16"/>
                 <w:szCs w:val="16"/>
@@ -5967,7 +5992,7 @@
             <w:proofErr w:type="spellStart"/>
             <w:r>
               <w:rPr>
-                <w:rFonts w:eastAsia="SimHei" w:cs="Times New Roman"/>
+                <w:rFonts w:asciiTheme="minorHAnsi" w:eastAsia="SimHei" w:hAnsiTheme="minorHAnsi" w:cs="Times New Roman"/>
                 <w:color w:val="7030A0"/>
                 <w:sz w:val="16"/>
                 <w:szCs w:val="16"/>
@@ -5977,7 +6002,7 @@
             <w:proofErr w:type="spellEnd"/>
             <w:r>
               <w:rPr>
-                <w:rFonts w:eastAsia="SimHei" w:cs="Times New Roman"/>
+                <w:rFonts w:asciiTheme="minorHAnsi" w:eastAsia="SimHei" w:hAnsiTheme="minorHAnsi" w:cs="Times New Roman"/>
                 <w:color w:val="7030A0"/>
                 <w:sz w:val="16"/>
                 <w:szCs w:val="16"/>
@@ -5986,7 +6011,7 @@
             </w:r>
             <w:r>
               <w:rPr>
-                <w:rFonts w:eastAsia="SimHei" w:cs="Times New Roman"/>
+                <w:rFonts w:asciiTheme="minorHAnsi" w:eastAsia="SimHei" w:hAnsiTheme="minorHAnsi" w:cs="Times New Roman"/>
                 <w:sz w:val="16"/>
                 <w:szCs w:val="16"/>
               </w:rPr>
@@ -5995,7 +6020,7 @@
             <w:proofErr w:type="spellStart"/>
             <w:r>
               <w:rPr>
-                <w:rFonts w:eastAsia="SimHei" w:cs="Times New Roman"/>
+                <w:rFonts w:asciiTheme="minorHAnsi" w:eastAsia="SimHei" w:hAnsiTheme="minorHAnsi" w:cs="Times New Roman"/>
                 <w:sz w:val="16"/>
                 <w:szCs w:val="16"/>
               </w:rPr>
@@ -6004,7 +6029,7 @@
             <w:proofErr w:type="spellEnd"/>
             <w:r>
               <w:rPr>
-                <w:rFonts w:eastAsia="SimHei" w:cs="Times New Roman"/>
+                <w:rFonts w:asciiTheme="minorHAnsi" w:eastAsia="SimHei" w:hAnsiTheme="minorHAnsi" w:cs="Times New Roman"/>
                 <w:sz w:val="16"/>
                 <w:szCs w:val="16"/>
               </w:rPr>
@@ -6013,7 +6038,7 @@
             <w:proofErr w:type="spellStart"/>
             <w:r>
               <w:rPr>
-                <w:rFonts w:eastAsia="SimHei" w:cs="Times New Roman"/>
+                <w:rFonts w:asciiTheme="minorHAnsi" w:eastAsia="SimHei" w:hAnsiTheme="minorHAnsi" w:cs="Times New Roman"/>
                 <w:sz w:val="16"/>
                 <w:szCs w:val="16"/>
               </w:rPr>
@@ -6022,7 +6047,7 @@
             <w:proofErr w:type="spellEnd"/>
             <w:r>
               <w:rPr>
-                <w:rFonts w:eastAsia="SimHei" w:cs="Times New Roman"/>
+                <w:rFonts w:asciiTheme="minorHAnsi" w:eastAsia="SimHei" w:hAnsiTheme="minorHAnsi" w:cs="Times New Roman"/>
                 <w:sz w:val="16"/>
                 <w:szCs w:val="16"/>
               </w:rPr>
@@ -6031,7 +6056,7 @@
             <w:proofErr w:type="spellStart"/>
             <w:r>
               <w:rPr>
-                <w:rFonts w:eastAsia="SimHei" w:cs="Times New Roman"/>
+                <w:rFonts w:asciiTheme="minorHAnsi" w:eastAsia="SimHei" w:hAnsiTheme="minorHAnsi" w:cs="Times New Roman"/>
                 <w:sz w:val="16"/>
                 <w:szCs w:val="16"/>
               </w:rPr>
@@ -6040,7 +6065,7 @@
             <w:proofErr w:type="spellEnd"/>
             <w:r>
               <w:rPr>
-                <w:rFonts w:eastAsia="SimHei" w:cs="Times New Roman"/>
+                <w:rFonts w:asciiTheme="minorHAnsi" w:eastAsia="SimHei" w:hAnsiTheme="minorHAnsi" w:cs="Times New Roman"/>
                 <w:sz w:val="16"/>
                 <w:szCs w:val="16"/>
               </w:rPr>
@@ -6049,7 +6074,7 @@
             <w:proofErr w:type="spellStart"/>
             <w:r>
               <w:rPr>
-                <w:rFonts w:eastAsia="SimHei" w:cs="Times New Roman"/>
+                <w:rFonts w:asciiTheme="minorHAnsi" w:eastAsia="SimHei" w:hAnsiTheme="minorHAnsi" w:cs="Times New Roman"/>
                 <w:sz w:val="16"/>
                 <w:szCs w:val="16"/>
               </w:rPr>
@@ -6058,7 +6083,7 @@
             <w:proofErr w:type="spellEnd"/>
             <w:r>
               <w:rPr>
-                <w:rFonts w:eastAsia="SimHei" w:cs="Times New Roman"/>
+                <w:rFonts w:asciiTheme="minorHAnsi" w:eastAsia="SimHei" w:hAnsiTheme="minorHAnsi" w:cs="Times New Roman"/>
                 <w:sz w:val="16"/>
                 <w:szCs w:val="16"/>
               </w:rPr>
@@ -6071,7 +6096,7 @@
               <w:ind w:left="34"/>
               <w:contextualSpacing/>
               <w:rPr>
-                <w:rFonts w:ascii="Arial" w:eastAsia="SimHei" w:hAnsi="Arial" w:cs="Times New Roman"/>
+                <w:rFonts w:asciiTheme="minorHAnsi" w:eastAsia="SimHei" w:hAnsiTheme="minorHAnsi" w:cs="Times New Roman"/>
                 <w:color w:val="7030A0"/>
                 <w:sz w:val="16"/>
                 <w:szCs w:val="16"/>
@@ -6080,7 +6105,7 @@
             </w:pPr>
             <w:r>
               <w:rPr>
-                <w:rFonts w:ascii="Arial" w:eastAsia="SimHei" w:hAnsi="Arial" w:cs="Times New Roman"/>
+                <w:rFonts w:asciiTheme="minorHAnsi" w:eastAsia="SimHei" w:hAnsiTheme="minorHAnsi" w:cs="Times New Roman"/>
                 <w:color w:val="7030A0"/>
                 <w:sz w:val="16"/>
                 <w:szCs w:val="16"/>
@@ -6099,14 +6124,14 @@
               <w:ind w:left="176" w:hanging="142"/>
               <w:contextualSpacing/>
               <w:rPr>
-                <w:rFonts w:eastAsia="SimHei" w:cs="Times New Roman"/>
+                <w:rFonts w:asciiTheme="minorHAnsi" w:eastAsia="SimHei" w:hAnsiTheme="minorHAnsi" w:cs="Times New Roman"/>
                 <w:sz w:val="16"/>
                 <w:szCs w:val="16"/>
               </w:rPr>
             </w:pPr>
             <w:r>
               <w:rPr>
-                <w:rFonts w:eastAsia="SimHei" w:cs="Times New Roman"/>
+                <w:rFonts w:asciiTheme="minorHAnsi" w:eastAsia="SimHei" w:hAnsiTheme="minorHAnsi" w:cs="Times New Roman"/>
                 <w:color w:val="7030A0"/>
                 <w:sz w:val="16"/>
                 <w:szCs w:val="16"/>
@@ -6116,7 +6141,7 @@
             <w:proofErr w:type="spellStart"/>
             <w:r>
               <w:rPr>
-                <w:rFonts w:eastAsia="SimHei" w:cs="Times New Roman"/>
+                <w:rFonts w:asciiTheme="minorHAnsi" w:eastAsia="SimHei" w:hAnsiTheme="minorHAnsi" w:cs="Times New Roman"/>
                 <w:color w:val="7030A0"/>
                 <w:sz w:val="16"/>
                 <w:szCs w:val="16"/>
@@ -6126,7 +6151,7 @@
             <w:proofErr w:type="spellEnd"/>
             <w:r>
               <w:rPr>
-                <w:rFonts w:eastAsia="SimHei" w:cs="Times New Roman"/>
+                <w:rFonts w:asciiTheme="minorHAnsi" w:eastAsia="SimHei" w:hAnsiTheme="minorHAnsi" w:cs="Times New Roman"/>
                 <w:color w:val="7030A0"/>
                 <w:sz w:val="16"/>
                 <w:szCs w:val="16"/>
@@ -6136,7 +6161,7 @@
             <w:proofErr w:type="spellStart"/>
             <w:r>
               <w:rPr>
-                <w:rFonts w:eastAsia="SimHei" w:cs="Times New Roman"/>
+                <w:rFonts w:asciiTheme="minorHAnsi" w:eastAsia="SimHei" w:hAnsiTheme="minorHAnsi" w:cs="Times New Roman"/>
                 <w:color w:val="7030A0"/>
                 <w:sz w:val="16"/>
                 <w:szCs w:val="16"/>
@@ -6146,7 +6171,7 @@
             <w:proofErr w:type="spellEnd"/>
             <w:r>
               <w:rPr>
-                <w:rFonts w:eastAsia="SimHei" w:cs="Times New Roman"/>
+                <w:rFonts w:asciiTheme="minorHAnsi" w:eastAsia="SimHei" w:hAnsiTheme="minorHAnsi" w:cs="Times New Roman"/>
                 <w:color w:val="7030A0"/>
                 <w:sz w:val="16"/>
                 <w:szCs w:val="16"/>
@@ -6156,7 +6181,7 @@
             <w:proofErr w:type="spellStart"/>
             <w:r>
               <w:rPr>
-                <w:rFonts w:eastAsia="SimHei" w:cs="Times New Roman"/>
+                <w:rFonts w:asciiTheme="minorHAnsi" w:eastAsia="SimHei" w:hAnsiTheme="minorHAnsi" w:cs="Times New Roman"/>
                 <w:color w:val="7030A0"/>
                 <w:sz w:val="16"/>
                 <w:szCs w:val="16"/>
@@ -6166,7 +6191,7 @@
             <w:proofErr w:type="spellEnd"/>
             <w:r>
               <w:rPr>
-                <w:rFonts w:eastAsia="SimHei" w:cs="Times New Roman"/>
+                <w:rFonts w:asciiTheme="minorHAnsi" w:eastAsia="SimHei" w:hAnsiTheme="minorHAnsi" w:cs="Times New Roman"/>
                 <w:color w:val="7030A0"/>
                 <w:sz w:val="16"/>
                 <w:szCs w:val="16"/>
@@ -6176,7 +6201,7 @@
             <w:proofErr w:type="spellStart"/>
             <w:r>
               <w:rPr>
-                <w:rFonts w:eastAsia="SimHei" w:cs="Times New Roman"/>
+                <w:rFonts w:asciiTheme="minorHAnsi" w:eastAsia="SimHei" w:hAnsiTheme="minorHAnsi" w:cs="Times New Roman"/>
                 <w:color w:val="7030A0"/>
                 <w:sz w:val="16"/>
                 <w:szCs w:val="16"/>
@@ -6186,7 +6211,7 @@
             <w:proofErr w:type="spellEnd"/>
             <w:r>
               <w:rPr>
-                <w:rFonts w:eastAsia="SimHei" w:cs="Times New Roman"/>
+                <w:rFonts w:asciiTheme="minorHAnsi" w:eastAsia="SimHei" w:hAnsiTheme="minorHAnsi" w:cs="Times New Roman"/>
                 <w:color w:val="7030A0"/>
                 <w:sz w:val="16"/>
                 <w:szCs w:val="16"/>
@@ -6195,7 +6220,7 @@
             </w:r>
             <w:r>
               <w:rPr>
-                <w:rFonts w:eastAsia="SimHei" w:cs="Times New Roman"/>
+                <w:rFonts w:asciiTheme="minorHAnsi" w:eastAsia="SimHei" w:hAnsiTheme="minorHAnsi" w:cs="Times New Roman"/>
                 <w:sz w:val="16"/>
                 <w:szCs w:val="16"/>
               </w:rPr>
@@ -6204,7 +6229,7 @@
             <w:proofErr w:type="spellStart"/>
             <w:r>
               <w:rPr>
-                <w:rFonts w:eastAsia="SimHei" w:cs="Times New Roman"/>
+                <w:rFonts w:asciiTheme="minorHAnsi" w:eastAsia="SimHei" w:hAnsiTheme="minorHAnsi" w:cs="Times New Roman"/>
                 <w:sz w:val="16"/>
                 <w:szCs w:val="16"/>
               </w:rPr>
@@ -6213,7 +6238,7 @@
             <w:proofErr w:type="spellEnd"/>
             <w:r>
               <w:rPr>
-                <w:rFonts w:eastAsia="SimHei" w:cs="Times New Roman"/>
+                <w:rFonts w:asciiTheme="minorHAnsi" w:eastAsia="SimHei" w:hAnsiTheme="minorHAnsi" w:cs="Times New Roman"/>
                 <w:sz w:val="16"/>
                 <w:szCs w:val="16"/>
               </w:rPr>
@@ -6222,7 +6247,7 @@
             <w:proofErr w:type="spellStart"/>
             <w:r>
               <w:rPr>
-                <w:rFonts w:eastAsia="SimHei" w:cs="Times New Roman"/>
+                <w:rFonts w:asciiTheme="minorHAnsi" w:eastAsia="SimHei" w:hAnsiTheme="minorHAnsi" w:cs="Times New Roman"/>
                 <w:sz w:val="16"/>
                 <w:szCs w:val="16"/>
               </w:rPr>
@@ -6231,7 +6256,7 @@
             <w:proofErr w:type="spellEnd"/>
             <w:r>
               <w:rPr>
-                <w:rFonts w:eastAsia="SimHei" w:cs="Times New Roman"/>
+                <w:rFonts w:asciiTheme="minorHAnsi" w:eastAsia="SimHei" w:hAnsiTheme="minorHAnsi" w:cs="Times New Roman"/>
                 <w:sz w:val="16"/>
                 <w:szCs w:val="16"/>
               </w:rPr>
@@ -6240,7 +6265,7 @@
             <w:proofErr w:type="spellStart"/>
             <w:r>
               <w:rPr>
-                <w:rFonts w:eastAsia="SimHei" w:cs="Times New Roman"/>
+                <w:rFonts w:asciiTheme="minorHAnsi" w:eastAsia="SimHei" w:hAnsiTheme="minorHAnsi" w:cs="Times New Roman"/>
                 <w:sz w:val="16"/>
                 <w:szCs w:val="16"/>
               </w:rPr>
@@ -6249,7 +6274,7 @@
             <w:proofErr w:type="spellEnd"/>
             <w:r>
               <w:rPr>
-                <w:rFonts w:eastAsia="SimHei" w:cs="Times New Roman"/>
+                <w:rFonts w:asciiTheme="minorHAnsi" w:eastAsia="SimHei" w:hAnsiTheme="minorHAnsi" w:cs="Times New Roman"/>
                 <w:sz w:val="16"/>
                 <w:szCs w:val="16"/>
               </w:rPr>
@@ -6257,7 +6282,7 @@
             </w:r>
             <w:r>
               <w:rPr>
-                <w:rFonts w:eastAsia="SimHei" w:cs="Times New Roman"/>
+                <w:rFonts w:asciiTheme="minorHAnsi" w:eastAsia="SimHei" w:hAnsiTheme="minorHAnsi" w:cs="Times New Roman"/>
                 <w:color w:val="7030A0"/>
                 <w:sz w:val="16"/>
                 <w:szCs w:val="16"/>
@@ -6271,7 +6296,7 @@
               <w:ind w:left="34"/>
               <w:contextualSpacing/>
               <w:rPr>
-                <w:rFonts w:ascii="Arial" w:eastAsia="SimHei" w:hAnsi="Arial" w:cs="Times New Roman"/>
+                <w:rFonts w:asciiTheme="minorHAnsi" w:eastAsia="SimHei" w:hAnsiTheme="minorHAnsi" w:cs="Times New Roman"/>
                 <w:color w:val="7030A0"/>
                 <w:sz w:val="16"/>
                 <w:szCs w:val="16"/>
@@ -6280,7 +6305,7 @@
             </w:pPr>
             <w:r>
               <w:rPr>
-                <w:rFonts w:ascii="Arial" w:eastAsia="SimHei" w:hAnsi="Arial" w:cs="Times New Roman"/>
+                <w:rFonts w:asciiTheme="minorHAnsi" w:eastAsia="SimHei" w:hAnsiTheme="minorHAnsi" w:cs="Times New Roman"/>
                 <w:color w:val="7030A0"/>
                 <w:sz w:val="16"/>
                 <w:szCs w:val="16"/>
@@ -6294,7 +6319,7 @@
               <w:spacing w:before="0" w:after="0" w:line="240" w:lineRule="auto"/>
               <w:contextualSpacing/>
               <w:rPr>
-                <w:rFonts w:ascii="Arial" w:eastAsia="SimHei" w:hAnsi="Arial" w:cs="Times New Roman"/>
+                <w:rFonts w:asciiTheme="minorHAnsi" w:eastAsia="SimHei" w:hAnsiTheme="minorHAnsi" w:cs="Times New Roman"/>
                 <w:color w:val="7030A0"/>
                 <w:sz w:val="16"/>
                 <w:szCs w:val="16"/>
@@ -6303,7 +6328,7 @@
             </w:pPr>
             <w:r>
               <w:rPr>
-                <w:rFonts w:ascii="Arial" w:eastAsia="SimHei" w:hAnsi="Arial" w:cs="Times New Roman"/>
+                <w:rFonts w:asciiTheme="minorHAnsi" w:eastAsia="SimHei" w:hAnsiTheme="minorHAnsi" w:cs="Times New Roman"/>
                 <w:color w:val="7030A0"/>
                 <w:sz w:val="16"/>
                 <w:szCs w:val="16"/>
@@ -6317,7 +6342,7 @@
               <w:spacing w:before="0" w:after="0" w:line="240" w:lineRule="auto"/>
               <w:contextualSpacing/>
               <w:rPr>
-                <w:rFonts w:ascii="Arial" w:eastAsia="SimHei" w:hAnsi="Arial" w:cs="Times New Roman"/>
+                <w:rFonts w:asciiTheme="minorHAnsi" w:eastAsia="SimHei" w:hAnsiTheme="minorHAnsi" w:cs="Times New Roman"/>
                 <w:color w:val="7030A0"/>
                 <w:sz w:val="16"/>
                 <w:szCs w:val="16"/>
@@ -6326,7 +6351,7 @@
             </w:pPr>
             <w:r>
               <w:rPr>
-                <w:rFonts w:ascii="Arial" w:eastAsia="SimHei" w:hAnsi="Arial" w:cs="Times New Roman"/>
+                <w:rFonts w:asciiTheme="minorHAnsi" w:eastAsia="SimHei" w:hAnsiTheme="minorHAnsi" w:cs="Times New Roman"/>
                 <w:color w:val="7030A0"/>
                 <w:sz w:val="16"/>
                 <w:szCs w:val="16"/>
@@ -6340,7 +6365,7 @@
               <w:spacing w:before="0" w:after="0" w:line="240" w:lineRule="auto"/>
               <w:contextualSpacing/>
               <w:rPr>
-                <w:rFonts w:ascii="Arial" w:eastAsia="SimHei" w:hAnsi="Arial" w:cs="Times New Roman"/>
+                <w:rFonts w:asciiTheme="minorHAnsi" w:eastAsia="SimHei" w:hAnsiTheme="minorHAnsi" w:cs="Times New Roman"/>
                 <w:color w:val="7030A0"/>
                 <w:sz w:val="16"/>
                 <w:szCs w:val="16"/>
@@ -6349,7 +6374,7 @@
             </w:pPr>
             <w:r>
               <w:rPr>
-                <w:rFonts w:ascii="Arial" w:eastAsia="SimHei" w:hAnsi="Arial" w:cs="Times New Roman"/>
+                <w:rFonts w:asciiTheme="minorHAnsi" w:eastAsia="SimHei" w:hAnsiTheme="minorHAnsi" w:cs="Times New Roman"/>
                 <w:color w:val="7030A0"/>
                 <w:sz w:val="16"/>
                 <w:szCs w:val="16"/>
@@ -6363,7 +6388,7 @@
               <w:spacing w:before="0" w:after="0" w:line="240" w:lineRule="auto"/>
               <w:contextualSpacing/>
               <w:rPr>
-                <w:rFonts w:ascii="Arial" w:eastAsia="SimHei" w:hAnsi="Arial" w:cs="Times New Roman"/>
+                <w:rFonts w:asciiTheme="minorHAnsi" w:eastAsia="SimHei" w:hAnsiTheme="minorHAnsi" w:cs="Times New Roman"/>
                 <w:color w:val="7030A0"/>
                 <w:sz w:val="16"/>
                 <w:szCs w:val="16"/>
@@ -6372,7 +6397,7 @@
             </w:pPr>
             <w:r>
               <w:rPr>
-                <w:rFonts w:ascii="Arial" w:eastAsia="SimHei" w:hAnsi="Arial" w:cs="Times New Roman"/>
+                <w:rFonts w:asciiTheme="minorHAnsi" w:eastAsia="SimHei" w:hAnsiTheme="minorHAnsi" w:cs="Times New Roman"/>
                 <w:color w:val="7030A0"/>
                 <w:sz w:val="16"/>
                 <w:szCs w:val="16"/>
@@ -6386,7 +6411,7 @@
               <w:spacing w:before="0" w:after="0" w:line="240" w:lineRule="auto"/>
               <w:contextualSpacing/>
               <w:rPr>
-                <w:rFonts w:ascii="Arial" w:eastAsia="SimHei" w:hAnsi="Arial" w:cs="Times New Roman"/>
+                <w:rFonts w:asciiTheme="minorHAnsi" w:eastAsia="SimHei" w:hAnsiTheme="minorHAnsi" w:cs="Times New Roman"/>
                 <w:color w:val="7030A0"/>
                 <w:sz w:val="16"/>
                 <w:szCs w:val="16"/>
@@ -6395,7 +6420,7 @@
             </w:pPr>
             <w:r>
               <w:rPr>
-                <w:rFonts w:ascii="Arial" w:eastAsia="SimHei" w:hAnsi="Arial" w:cs="Times New Roman"/>
+                <w:rFonts w:asciiTheme="minorHAnsi" w:eastAsia="SimHei" w:hAnsiTheme="minorHAnsi" w:cs="Times New Roman"/>
                 <w:color w:val="7030A0"/>
                 <w:sz w:val="16"/>
                 <w:szCs w:val="16"/>
@@ -6409,7 +6434,7 @@
               <w:spacing w:before="0" w:after="0" w:line="240" w:lineRule="auto"/>
               <w:contextualSpacing/>
               <w:rPr>
-                <w:rFonts w:ascii="Arial" w:eastAsia="SimHei" w:hAnsi="Arial" w:cs="Times New Roman"/>
+                <w:rFonts w:asciiTheme="minorHAnsi" w:eastAsia="SimHei" w:hAnsiTheme="minorHAnsi" w:cs="Times New Roman"/>
                 <w:color w:val="7030A0"/>
                 <w:sz w:val="16"/>
                 <w:szCs w:val="16"/>
@@ -6418,7 +6443,7 @@
             </w:pPr>
             <w:r>
               <w:rPr>
-                <w:rFonts w:ascii="Arial" w:eastAsia="SimHei" w:hAnsi="Arial" w:cs="Times New Roman"/>
+                <w:rFonts w:asciiTheme="minorHAnsi" w:eastAsia="SimHei" w:hAnsiTheme="minorHAnsi" w:cs="Times New Roman"/>
                 <w:color w:val="7030A0"/>
                 <w:sz w:val="16"/>
                 <w:szCs w:val="16"/>
@@ -6432,7 +6457,7 @@
               <w:spacing w:before="0" w:after="0" w:line="240" w:lineRule="auto"/>
               <w:contextualSpacing/>
               <w:rPr>
-                <w:rFonts w:ascii="Arial" w:eastAsia="SimHei" w:hAnsi="Arial" w:cs="Times New Roman"/>
+                <w:rFonts w:asciiTheme="minorHAnsi" w:eastAsia="SimHei" w:hAnsiTheme="minorHAnsi" w:cs="Times New Roman"/>
                 <w:color w:val="7030A0"/>
                 <w:sz w:val="16"/>
                 <w:szCs w:val="16"/>
@@ -6441,7 +6466,7 @@
             </w:pPr>
             <w:r>
               <w:rPr>
-                <w:rFonts w:ascii="Arial" w:eastAsia="SimHei" w:hAnsi="Arial" w:cs="Times New Roman"/>
+                <w:rFonts w:asciiTheme="minorHAnsi" w:eastAsia="SimHei" w:hAnsiTheme="minorHAnsi" w:cs="Times New Roman"/>
                 <w:color w:val="7030A0"/>
                 <w:sz w:val="16"/>
                 <w:szCs w:val="16"/>
@@ -6455,7 +6480,7 @@
               <w:spacing w:before="0" w:after="0" w:line="240" w:lineRule="auto"/>
               <w:contextualSpacing/>
               <w:rPr>
-                <w:rFonts w:ascii="Arial" w:eastAsia="SimHei" w:hAnsi="Arial" w:cs="Times New Roman"/>
+                <w:rFonts w:asciiTheme="minorHAnsi" w:eastAsia="SimHei" w:hAnsiTheme="minorHAnsi" w:cs="Times New Roman"/>
                 <w:color w:val="7030A0"/>
                 <w:sz w:val="16"/>
                 <w:szCs w:val="16"/>
@@ -6464,7 +6489,7 @@
             </w:pPr>
             <w:r>
               <w:rPr>
-                <w:rFonts w:ascii="Arial" w:eastAsia="SimHei" w:hAnsi="Arial" w:cs="Times New Roman"/>
+                <w:rFonts w:asciiTheme="minorHAnsi" w:eastAsia="SimHei" w:hAnsiTheme="minorHAnsi" w:cs="Times New Roman"/>
                 <w:color w:val="141313"/>
                 <w:sz w:val="16"/>
                 <w:szCs w:val="16"/>
@@ -6474,7 +6499,7 @@
             </w:r>
             <w:r>
               <w:rPr>
-                <w:rFonts w:ascii="Arial" w:eastAsia="SimHei" w:hAnsi="Arial" w:cs="Times New Roman"/>
+                <w:rFonts w:asciiTheme="minorHAnsi" w:eastAsia="SimHei" w:hAnsiTheme="minorHAnsi" w:cs="Times New Roman"/>
                 <w:color w:val="7030A0"/>
                 <w:sz w:val="16"/>
                 <w:szCs w:val="16"/>
@@ -6488,7 +6513,7 @@
               <w:spacing w:before="0" w:after="0" w:line="240" w:lineRule="auto"/>
               <w:contextualSpacing/>
               <w:rPr>
-                <w:rFonts w:ascii="Arial" w:eastAsia="SimHei" w:hAnsi="Arial" w:cs="Times New Roman"/>
+                <w:rFonts w:asciiTheme="minorHAnsi" w:eastAsia="SimHei" w:hAnsiTheme="minorHAnsi" w:cs="Times New Roman"/>
                 <w:color w:val="7030A0"/>
                 <w:sz w:val="16"/>
                 <w:szCs w:val="16"/>
@@ -6497,7 +6522,7 @@
             </w:pPr>
             <w:r>
               <w:rPr>
-                <w:rFonts w:ascii="Arial" w:eastAsia="SimHei" w:hAnsi="Arial" w:cs="Times New Roman"/>
+                <w:rFonts w:asciiTheme="minorHAnsi" w:eastAsia="SimHei" w:hAnsiTheme="minorHAnsi" w:cs="Times New Roman"/>
                 <w:color w:val="7030A0"/>
                 <w:sz w:val="16"/>
                 <w:szCs w:val="16"/>
@@ -6511,13 +6536,14 @@
               <w:spacing w:before="0" w:after="0" w:line="240" w:lineRule="auto"/>
               <w:contextualSpacing/>
               <w:rPr>
+                <w:rFonts w:asciiTheme="minorHAnsi" w:hAnsiTheme="minorHAnsi"/>
                 <w:sz w:val="16"/>
                 <w:szCs w:val="16"/>
               </w:rPr>
             </w:pPr>
             <w:r>
               <w:rPr>
-                <w:rFonts w:ascii="Arial" w:eastAsia="SimHei" w:hAnsi="Arial" w:cs="Times New Roman"/>
+                <w:rFonts w:asciiTheme="minorHAnsi" w:eastAsia="SimHei" w:hAnsiTheme="minorHAnsi" w:cs="Times New Roman"/>
                 <w:color w:val="7030A0"/>
                 <w:sz w:val="16"/>
                 <w:szCs w:val="16"/>
@@ -6535,7 +6561,7 @@
             <w:pPr>
               <w:spacing w:before="0" w:after="0" w:line="240" w:lineRule="auto"/>
               <w:rPr>
-                <w:rFonts w:ascii="Arial" w:eastAsia="SimHei" w:hAnsi="Arial" w:cs="Times New Roman"/>
+                <w:rFonts w:asciiTheme="minorHAnsi" w:eastAsia="SimHei" w:hAnsiTheme="minorHAnsi" w:cs="Times New Roman"/>
                 <w:color w:val="7030A0"/>
                 <w:sz w:val="16"/>
                 <w:szCs w:val="16"/>
@@ -6544,7 +6570,7 @@
             </w:pPr>
             <w:r>
               <w:rPr>
-                <w:rFonts w:ascii="Arial" w:eastAsia="SimHei" w:hAnsi="Arial" w:cs="Times New Roman"/>
+                <w:rFonts w:asciiTheme="minorHAnsi" w:eastAsia="SimHei" w:hAnsiTheme="minorHAnsi" w:cs="Times New Roman"/>
                 <w:color w:val="7030A0"/>
                 <w:sz w:val="16"/>
                 <w:szCs w:val="16"/>
@@ -6556,7 +6582,7 @@
             <w:proofErr w:type="spellStart"/>
             <w:r>
               <w:rPr>
-                <w:rFonts w:ascii="Arial" w:eastAsia="SimHei" w:hAnsi="Arial" w:cs="Times New Roman"/>
+                <w:rFonts w:asciiTheme="minorHAnsi" w:eastAsia="SimHei" w:hAnsiTheme="minorHAnsi" w:cs="Times New Roman"/>
                 <w:color w:val="7030A0"/>
                 <w:sz w:val="16"/>
                 <w:szCs w:val="16"/>
@@ -6567,7 +6593,7 @@
             <w:proofErr w:type="spellEnd"/>
             <w:r>
               <w:rPr>
-                <w:rFonts w:ascii="Arial" w:eastAsia="SimHei" w:hAnsi="Arial" w:cs="Times New Roman"/>
+                <w:rFonts w:asciiTheme="minorHAnsi" w:eastAsia="SimHei" w:hAnsiTheme="minorHAnsi" w:cs="Times New Roman"/>
                 <w:color w:val="7030A0"/>
                 <w:sz w:val="16"/>
                 <w:szCs w:val="16"/>
@@ -6578,7 +6604,7 @@
             <w:proofErr w:type="spellStart"/>
             <w:r>
               <w:rPr>
-                <w:rFonts w:ascii="Arial" w:eastAsia="SimHei" w:hAnsi="Arial" w:cs="Times New Roman"/>
+                <w:rFonts w:asciiTheme="minorHAnsi" w:eastAsia="SimHei" w:hAnsiTheme="minorHAnsi" w:cs="Times New Roman"/>
                 <w:color w:val="7030A0"/>
                 <w:sz w:val="16"/>
                 <w:szCs w:val="16"/>
@@ -6589,7 +6615,7 @@
             <w:proofErr w:type="spellEnd"/>
             <w:r>
               <w:rPr>
-                <w:rFonts w:ascii="Arial" w:eastAsia="SimHei" w:hAnsi="Arial" w:cs="Times New Roman"/>
+                <w:rFonts w:asciiTheme="minorHAnsi" w:eastAsia="SimHei" w:hAnsiTheme="minorHAnsi" w:cs="Times New Roman"/>
                 <w:color w:val="7030A0"/>
                 <w:sz w:val="16"/>
                 <w:szCs w:val="16"/>
@@ -6602,7 +6628,7 @@
             <w:pPr>
               <w:spacing w:before="0" w:after="0" w:line="240" w:lineRule="auto"/>
               <w:rPr>
-                <w:rFonts w:ascii="Arial" w:eastAsia="SimHei" w:hAnsi="Arial" w:cs="Times New Roman"/>
+                <w:rFonts w:asciiTheme="minorHAnsi" w:eastAsia="SimHei" w:hAnsiTheme="minorHAnsi" w:cs="Times New Roman"/>
                 <w:sz w:val="16"/>
                 <w:szCs w:val="16"/>
                 <w:lang w:eastAsia="ja-JP"/>
@@ -6610,7 +6636,7 @@
             </w:pPr>
             <w:r>
               <w:rPr>
-                <w:rFonts w:ascii="Arial" w:eastAsia="SimHei" w:hAnsi="Arial" w:cs="Times New Roman"/>
+                <w:rFonts w:asciiTheme="minorHAnsi" w:eastAsia="SimHei" w:hAnsiTheme="minorHAnsi" w:cs="Times New Roman"/>
                 <w:color w:val="141313"/>
                 <w:sz w:val="16"/>
                 <w:szCs w:val="16"/>
@@ -6621,7 +6647,7 @@
             <w:proofErr w:type="spellStart"/>
             <w:r>
               <w:rPr>
-                <w:rFonts w:ascii="Arial" w:eastAsia="SimHei" w:hAnsi="Arial" w:cs="Times New Roman"/>
+                <w:rFonts w:asciiTheme="minorHAnsi" w:eastAsia="SimHei" w:hAnsiTheme="minorHAnsi" w:cs="Times New Roman"/>
                 <w:color w:val="141313"/>
                 <w:sz w:val="16"/>
                 <w:szCs w:val="16"/>
@@ -6632,7 +6658,7 @@
             <w:proofErr w:type="spellEnd"/>
             <w:r>
               <w:rPr>
-                <w:rFonts w:ascii="Arial" w:eastAsia="SimHei" w:hAnsi="Arial" w:cs="Times New Roman"/>
+                <w:rFonts w:asciiTheme="minorHAnsi" w:eastAsia="SimHei" w:hAnsiTheme="minorHAnsi" w:cs="Times New Roman"/>
                 <w:color w:val="141313"/>
                 <w:sz w:val="16"/>
                 <w:szCs w:val="16"/>
@@ -6645,7 +6671,7 @@
             <w:pPr>
               <w:spacing w:before="0" w:after="0" w:line="240" w:lineRule="auto"/>
               <w:rPr>
-                <w:rFonts w:ascii="Arial" w:eastAsia="SimHei" w:hAnsi="Arial" w:cs="Times New Roman"/>
+                <w:rFonts w:asciiTheme="minorHAnsi" w:eastAsia="SimHei" w:hAnsiTheme="minorHAnsi" w:cs="Times New Roman"/>
                 <w:sz w:val="16"/>
                 <w:szCs w:val="16"/>
                 <w:lang w:eastAsia="ja-JP"/>
@@ -6653,7 +6679,7 @@
             </w:pPr>
             <w:r>
               <w:rPr>
-                <w:rFonts w:ascii="Arial" w:eastAsia="SimHei" w:hAnsi="Arial" w:cs="Times New Roman"/>
+                <w:rFonts w:asciiTheme="minorHAnsi" w:eastAsia="SimHei" w:hAnsiTheme="minorHAnsi" w:cs="Times New Roman"/>
                 <w:color w:val="7030A0"/>
                 <w:sz w:val="16"/>
                 <w:szCs w:val="16"/>
@@ -6666,6 +6692,7 @@
             <w:pPr>
               <w:spacing w:before="0" w:after="0" w:line="240" w:lineRule="auto"/>
               <w:rPr>
+                <w:rFonts w:asciiTheme="minorHAnsi" w:hAnsiTheme="minorHAnsi"/>
                 <w:color w:val="7030A0"/>
                 <w:sz w:val="16"/>
                 <w:szCs w:val="16"/>
@@ -7116,6 +7143,7 @@
           <w:bCs/>
           <w:color w:val="7030A0"/>
         </w:rPr>
+        <w:lastRenderedPageBreak/>
         <w:t>[</w:t>
       </w:r>
       <w:proofErr w:type="gramStart"/>
@@ -7145,7 +7173,6 @@
         <w:spacing w:before="0" w:after="0" w:line="240" w:lineRule="auto"/>
       </w:pPr>
       <w:r>
-        <w:lastRenderedPageBreak/>
         <w:t>[e.name/]:</w:t>
       </w:r>
     </w:p>
@@ -7844,7 +7871,13 @@
     </w:pPr>
     <w:proofErr w:type="spellStart"/>
     <w:r>
-      <w:t>AirInterface</w:t>
+      <w:t>Ai</w:t>
+    </w:r>
+    <w:r>
+      <w:t>r</w:t>
+    </w:r>
+    <w:r>
+      <w:t>Interface</w:t>
     </w:r>
     <w:proofErr w:type="spellEnd"/>
     <w:r>
@@ -12330,7 +12363,7 @@
 </file>
 
 <file path=customXml/itemProps2.xml><?xml version="1.0" encoding="utf-8"?>
-<ds:datastoreItem xmlns:ds="http://schemas.openxmlformats.org/officeDocument/2006/customXml" ds:itemID="{1470DB53-14D6-40A1-A827-11ADA6842DC8}">
+<ds:datastoreItem xmlns:ds="http://schemas.openxmlformats.org/officeDocument/2006/customXml" ds:itemID="{AFFDA1BD-630D-4F4F-9806-2A9537DE3B78}">
   <ds:schemaRefs>
     <ds:schemaRef ds:uri="http://schemas.openxmlformats.org/officeDocument/2006/bibliography"/>
   </ds:schemaRefs>

</xml_diff>

<commit_message>
added new changes to translate missing yang data types
</commit_message>
<xml_diff>
--- a/models/tools/pruning-and-refactoring/air-interface/src/main/resources/airInterface/Gendoc/gendocTemplate.docx
+++ b/models/tools/pruning-and-refactoring/air-interface/src/main/resources/airInterface/Gendoc/gendocTemplate.docx
@@ -538,8 +538,6 @@
         </w:rPr>
         <w:t>AirInterface</w:t>
       </w:r>
-      <w:bookmarkStart w:id="4" w:name="_GoBack"/>
-      <w:bookmarkEnd w:id="4"/>
       <w:r>
         <w:rPr>
           <w:rFonts w:ascii="Calibri" w:eastAsia="Times New Roman" w:hAnsi="Calibri" w:cs="Calibri"/>
@@ -1344,9 +1342,9 @@
         </w:rPr>
         <w:t>[/for]&lt;drop/&gt;</w:t>
       </w:r>
-      <w:bookmarkStart w:id="5" w:name="_Toc427242242"/>
+      <w:bookmarkStart w:id="4" w:name="_Toc427242242"/>
     </w:p>
-    <w:bookmarkEnd w:id="5"/>
+    <w:bookmarkEnd w:id="4"/>
     <w:p>
       <w:pPr>
         <w:spacing w:before="0" w:after="0" w:line="240" w:lineRule="auto"/>
@@ -1421,7 +1419,6 @@
         <w:rPr>
           <w:color w:val="FF0000"/>
         </w:rPr>
-        <w:lastRenderedPageBreak/>
         <w:t>Use one of the following two forms to lead into the table depending upon whether you want table numbering or not. Note that you will need to post-process the output document to get the right table numbers by selecting all text in the document (select all) and the updating the fields (just bring up the menu over one and select update field &lt;drop/&gt;</w:t>
       </w:r>
     </w:p>
@@ -2860,7 +2857,6 @@
                 <w:sz w:val="16"/>
                 <w:szCs w:val="16"/>
               </w:rPr>
-              <w:lastRenderedPageBreak/>
               <w:t>[else]&lt;drop/&gt;</w:t>
             </w:r>
           </w:p>
@@ -3358,7 +3354,6 @@
                 <w:sz w:val="16"/>
                 <w:szCs w:val="16"/>
               </w:rPr>
-              <w:lastRenderedPageBreak/>
               <w:t xml:space="preserve">[if </w:t>
             </w:r>
             <w:proofErr w:type="spellStart"/>
@@ -4106,7 +4101,6 @@
         <w:rPr>
           <w:color w:val="FF0000"/>
         </w:rPr>
-        <w:lastRenderedPageBreak/>
         <w:t>Use one of the following two forms to lead into the table depending upon whether you want table numbering or not. Note that you will need to post-process the output document to get the right table numbers by selecting all text in the document (select all) and the updating the fields (just bring up the menu over one and select update field &lt;drop/&gt;</w:t>
       </w:r>
     </w:p>
@@ -5820,17 +5814,7 @@
                 <w:sz w:val="16"/>
                 <w:szCs w:val="16"/>
               </w:rPr>
-              <w:t xml:space="preserve">, </w:t>
-            </w:r>
-            <w:r>
-              <w:rPr>
-                <w:rFonts w:asciiTheme="minorHAnsi" w:eastAsia="SimHei" w:hAnsiTheme="minorHAnsi" w:cs="Times New Roman"/>
-                <w:color w:val="7030A0"/>
-                <w:sz w:val="16"/>
-                <w:szCs w:val="16"/>
-              </w:rPr>
-              <w:lastRenderedPageBreak/>
-              <w:t>oa.name).</w:t>
+              <w:t>, oa.name).</w:t>
             </w:r>
             <w:proofErr w:type="spellStart"/>
             <w:r>
@@ -6576,7 +6560,6 @@
                 <w:szCs w:val="16"/>
                 <w:lang w:eastAsia="ja-JP"/>
               </w:rPr>
-              <w:lastRenderedPageBreak/>
               <w:t>[for (</w:t>
             </w:r>
             <w:proofErr w:type="spellStart"/>
@@ -7143,7 +7126,6 @@
           <w:bCs/>
           <w:color w:val="7030A0"/>
         </w:rPr>
-        <w:lastRenderedPageBreak/>
         <w:t>[</w:t>
       </w:r>
       <w:proofErr w:type="gramStart"/>
@@ -12363,7 +12345,7 @@
 </file>
 
 <file path=customXml/itemProps2.xml><?xml version="1.0" encoding="utf-8"?>
-<ds:datastoreItem xmlns:ds="http://schemas.openxmlformats.org/officeDocument/2006/customXml" ds:itemID="{AFFDA1BD-630D-4F4F-9806-2A9537DE3B78}">
+<ds:datastoreItem xmlns:ds="http://schemas.openxmlformats.org/officeDocument/2006/customXml" ds:itemID="{C8611471-B05D-4A2B-B329-AB40AEC00512}">
   <ds:schemaRefs>
     <ds:schemaRef ds:uri="http://schemas.openxmlformats.org/officeDocument/2006/bibliography"/>
   </ds:schemaRefs>

</xml_diff>